<commit_message>
Update Methods and materials2.docx
</commit_message>
<xml_diff>
--- a/general/Methods and materials2.docx
+++ b/general/Methods and materials2.docx
@@ -1,6 +1,6 @@
 
 <file path=word/document.xml><?xml version="1.0" encoding="utf-8"?>
-<w:document xmlns:wpc="http://schemas.microsoft.com/office/word/2010/wordprocessingCanvas" xmlns:cx="http://schemas.microsoft.com/office/drawing/2014/chartex" xmlns:cx1="http://schemas.microsoft.com/office/drawing/2015/9/8/chartex" xmlns:mc="http://schemas.openxmlformats.org/markup-compatibility/2006" xmlns:o="urn:schemas-microsoft-com:office:office" xmlns:r="http://schemas.openxmlformats.org/officeDocument/2006/relationships" xmlns:m="http://schemas.openxmlformats.org/officeDocument/2006/math" xmlns:v="urn:schemas-microsoft-com:vml" xmlns:wp14="http://schemas.microsoft.com/office/word/2010/wordprocessingDrawing" xmlns:wp="http://schemas.openxmlformats.org/drawingml/2006/wordprocessingDrawing" xmlns:w10="urn:schemas-microsoft-com:office:word" xmlns:w="http://schemas.openxmlformats.org/wordprocessingml/2006/main" xmlns:w14="http://schemas.microsoft.com/office/word/2010/wordml" xmlns:w15="http://schemas.microsoft.com/office/word/2012/wordml" xmlns:w16se="http://schemas.microsoft.com/office/word/2015/wordml/symex" xmlns:wpg="http://schemas.microsoft.com/office/word/2010/wordprocessingGroup" xmlns:wpi="http://schemas.microsoft.com/office/word/2010/wordprocessingInk" xmlns:wne="http://schemas.microsoft.com/office/word/2006/wordml" xmlns:wps="http://schemas.microsoft.com/office/word/2010/wordprocessingShape" mc:Ignorable="w14 w15 w16se wp14">
+<w:document xmlns:wpc="http://schemas.microsoft.com/office/word/2010/wordprocessingCanvas" xmlns:cx="http://schemas.microsoft.com/office/drawing/2014/chartex" xmlns:cx1="http://schemas.microsoft.com/office/drawing/2015/9/8/chartex" xmlns:cx2="http://schemas.microsoft.com/office/drawing/2015/10/21/chartex" xmlns:cx3="http://schemas.microsoft.com/office/drawing/2016/5/9/chartex" xmlns:cx4="http://schemas.microsoft.com/office/drawing/2016/5/10/chartex" xmlns:cx5="http://schemas.microsoft.com/office/drawing/2016/5/11/chartex" xmlns:cx6="http://schemas.microsoft.com/office/drawing/2016/5/12/chartex" xmlns:cx7="http://schemas.microsoft.com/office/drawing/2016/5/13/chartex" xmlns:cx8="http://schemas.microsoft.com/office/drawing/2016/5/14/chartex" xmlns:mc="http://schemas.openxmlformats.org/markup-compatibility/2006" xmlns:aink="http://schemas.microsoft.com/office/drawing/2016/ink" xmlns:am3d="http://schemas.microsoft.com/office/drawing/2017/model3d" xmlns:o="urn:schemas-microsoft-com:office:office" xmlns:r="http://schemas.openxmlformats.org/officeDocument/2006/relationships" xmlns:m="http://schemas.openxmlformats.org/officeDocument/2006/math" xmlns:v="urn:schemas-microsoft-com:vml" xmlns:wp14="http://schemas.microsoft.com/office/word/2010/wordprocessingDrawing" xmlns:wp="http://schemas.openxmlformats.org/drawingml/2006/wordprocessingDrawing" xmlns:w10="urn:schemas-microsoft-com:office:word" xmlns:w="http://schemas.openxmlformats.org/wordprocessingml/2006/main" xmlns:w14="http://schemas.microsoft.com/office/word/2010/wordml" xmlns:w15="http://schemas.microsoft.com/office/word/2012/wordml" xmlns:w16cid="http://schemas.microsoft.com/office/word/2016/wordml/cid" xmlns:w16se="http://schemas.microsoft.com/office/word/2015/wordml/symex" xmlns:wpg="http://schemas.microsoft.com/office/word/2010/wordprocessingGroup" xmlns:wpi="http://schemas.microsoft.com/office/word/2010/wordprocessingInk" xmlns:wne="http://schemas.microsoft.com/office/word/2006/wordml" xmlns:wps="http://schemas.microsoft.com/office/word/2010/wordprocessingShape" mc:Ignorable="w14 w15 w16se w16cid wp14">
   <w:body>
     <w:p>
       <w:pPr>
@@ -1605,27 +1605,14 @@
                         <w:r>
                           <w:t xml:space="preserve">Figure </w:t>
                         </w:r>
-                        <w:r>
-                          <w:fldChar w:fldCharType="begin"/>
-                        </w:r>
-                        <w:r>
-                          <w:instrText xml:space="preserve"> SEQ Figure \* ARABIC </w:instrText>
-                        </w:r>
-                        <w:r>
-                          <w:fldChar w:fldCharType="separate"/>
-                        </w:r>
-                        <w:r>
-                          <w:rPr>
-                            <w:noProof/>
-                          </w:rPr>
-                          <w:t>1</w:t>
-                        </w:r>
-                        <w:r>
-                          <w:rPr>
-                            <w:noProof/>
-                          </w:rPr>
-                          <w:fldChar w:fldCharType="end"/>
-                        </w:r>
+                        <w:fldSimple w:instr=" SEQ Figure \* ARABIC ">
+                          <w:r>
+                            <w:rPr>
+                              <w:noProof/>
+                            </w:rPr>
+                            <w:t>1</w:t>
+                          </w:r>
+                        </w:fldSimple>
                         <w:r>
                           <w:t>- Configuration Example</w:t>
                         </w:r>
@@ -1842,15 +1829,7 @@
         <w:t>irst</w:t>
       </w:r>
       <w:r>
-        <w:t xml:space="preserve"> joint is rotational along Z ax (</w:t>
-      </w:r>
-      <w:proofErr w:type="spellStart"/>
-      <w:r>
-        <w:t>Roll_Z</w:t>
-      </w:r>
-      <w:proofErr w:type="spellEnd"/>
-      <w:r>
-        <w:t>)</w:t>
+        <w:t xml:space="preserve"> joint is rotational along Z ax (Roll_Z)</w:t>
       </w:r>
     </w:p>
     <w:p>
@@ -1969,13 +1948,8 @@
       </w:r>
     </w:p>
     <w:p>
-      <w:proofErr w:type="gramStart"/>
-      <w:r>
-        <w:t>those</w:t>
-      </w:r>
-      <w:proofErr w:type="gramEnd"/>
-      <w:r>
-        <w:t xml:space="preserve"> assumptions </w:t>
+      <w:r>
+        <w:t xml:space="preserve">those assumptions </w:t>
       </w:r>
       <w:r>
         <w:t>reduced the available manipulators to</w:t>
@@ -2152,7 +2126,7 @@
                     </pic:cNvPicPr>
                   </pic:nvPicPr>
                   <pic:blipFill rotWithShape="1">
-                    <a:blip r:embed="rId8">
+                    <a:blip r:embed="rId9">
                       <a:extLst>
                         <a:ext uri="{28A0092B-C50C-407E-A947-70E740481C1C}">
                           <a14:useLocalDpi xmlns:a14="http://schemas.microsoft.com/office/drawing/2010/main" val="0"/>
@@ -2198,14 +2172,31 @@
       <w:r>
         <w:t xml:space="preserve">Figure </w:t>
       </w:r>
-      <w:fldSimple w:instr=" SEQ Figure \* ARABIC ">
-        <w:r>
-          <w:rPr>
-            <w:noProof/>
-          </w:rPr>
-          <w:t>2</w:t>
-        </w:r>
-      </w:fldSimple>
+      <w:r>
+        <w:fldChar w:fldCharType="begin"/>
+      </w:r>
+      <w:r>
+        <w:rPr>
+          <w:i w:val="0"/>
+          <w:iCs w:val="0"/>
+        </w:rPr>
+        <w:instrText xml:space="preserve"> SEQ Figure \* ARABIC </w:instrText>
+      </w:r>
+      <w:r>
+        <w:fldChar w:fldCharType="separate"/>
+      </w:r>
+      <w:r>
+        <w:rPr>
+          <w:noProof/>
+        </w:rPr>
+        <w:t>2</w:t>
+      </w:r>
+      <w:r>
+        <w:rPr>
+          <w:noProof/>
+        </w:rPr>
+        <w:fldChar w:fldCharType="end"/>
+      </w:r>
       <w:r>
         <w:t>- indices</w:t>
       </w:r>
@@ -2238,13 +2229,8 @@
         <w:t xml:space="preserve">Gazebo simulator and </w:t>
       </w:r>
       <w:commentRangeStart w:id="19"/>
-      <w:proofErr w:type="spellStart"/>
-      <w:r>
-        <w:t>MoveIt</w:t>
-      </w:r>
-      <w:proofErr w:type="spellEnd"/>
-      <w:r>
-        <w:t xml:space="preserve"> </w:t>
+      <w:r>
+        <w:t xml:space="preserve">MoveIt </w:t>
       </w:r>
       <w:commentRangeEnd w:id="19"/>
       <w:r>
@@ -2373,7 +2359,6 @@
       <w:r>
         <w:t>(</w:t>
       </w:r>
-      <w:proofErr w:type="gramStart"/>
       <w:r>
         <w:rPr>
           <w:highlight w:val="yellow"/>
@@ -2381,9 +2366,8 @@
             <w:rPr/>
           </w:rPrChange>
         </w:rPr>
-        <w:t>figure ???</w:t>
-      </w:r>
-      <w:proofErr w:type="gramEnd"/>
+        <w:t>figure ???)</w:t>
+      </w:r>
       <w:r>
         <w:rPr>
           <w:highlight w:val="yellow"/>
@@ -2391,21 +2375,12 @@
             <w:rPr/>
           </w:rPrChange>
         </w:rPr>
-        <w:t>)</w:t>
-      </w:r>
-      <w:r>
-        <w:rPr>
-          <w:highlight w:val="yellow"/>
-          <w:rPrChange w:id="29" w:author="Tamir Mhabary" w:date="2020-01-28T08:34:00Z">
-            <w:rPr/>
-          </w:rPrChange>
-        </w:rPr>
         <w:t>.</w:t>
       </w:r>
     </w:p>
     <w:p>
       <w:proofErr w:type="spellStart"/>
-      <w:ins w:id="30" w:author="Tamir Mhabary" w:date="2020-01-28T08:37:00Z">
+      <w:ins w:id="29" w:author="Tamir Mhabary" w:date="2020-01-28T08:37:00Z">
         <w:r>
           <w:t>Moveit</w:t>
         </w:r>
@@ -2414,145 +2389,140 @@
           <w:t xml:space="preserve"> </w:t>
         </w:r>
       </w:ins>
-      <w:ins w:id="31" w:author="Tamir Mhabary" w:date="2020-01-28T08:38:00Z">
+      <w:ins w:id="30" w:author="Tamir Mhabary" w:date="2020-01-28T08:38:00Z">
         <w:r>
           <w:t xml:space="preserve">contains motion </w:t>
         </w:r>
       </w:ins>
-      <w:ins w:id="32" w:author="Tamir Mhabary" w:date="2020-01-28T08:39:00Z">
+      <w:ins w:id="31" w:author="Tamir Mhabary" w:date="2020-01-28T08:39:00Z">
         <w:r>
           <w:t>planning algorithms and in charge o</w:t>
         </w:r>
       </w:ins>
-      <w:ins w:id="33" w:author="Tamir Mhabary" w:date="2020-01-28T08:40:00Z">
+      <w:ins w:id="32" w:author="Tamir Mhabary" w:date="2020-01-28T08:40:00Z">
         <w:r>
           <w:t>f</w:t>
         </w:r>
       </w:ins>
-      <w:ins w:id="34" w:author="Tamir Mhabary" w:date="2020-01-28T08:39:00Z">
+      <w:ins w:id="33" w:author="Tamir Mhabary" w:date="2020-01-28T08:39:00Z">
         <w:r>
           <w:t xml:space="preserve"> the movement of </w:t>
         </w:r>
       </w:ins>
-      <w:ins w:id="35" w:author="Tamir Mhabary" w:date="2020-01-28T08:40:00Z">
+      <w:ins w:id="34" w:author="Tamir Mhabary" w:date="2020-01-28T08:40:00Z">
         <w:r>
           <w:t xml:space="preserve">each configuration. </w:t>
         </w:r>
       </w:ins>
-      <w:del w:id="36" w:author="Tamir Mhabary" w:date="2020-01-28T08:40:00Z">
+      <w:del w:id="35" w:author="Tamir Mhabary" w:date="2020-01-28T08:40:00Z">
         <w:r>
           <w:delText>In order to control,</w:delText>
         </w:r>
       </w:del>
+      <w:ins w:id="36" w:author="Tamir Mhabary" w:date="2020-01-28T08:40:00Z">
+        <w:r>
+          <w:t xml:space="preserve"> </w:t>
+        </w:r>
+      </w:ins>
+      <w:r>
+        <w:t xml:space="preserve"> </w:t>
+      </w:r>
       <w:ins w:id="37" w:author="Tamir Mhabary" w:date="2020-01-28T08:40:00Z">
         <w:r>
-          <w:t xml:space="preserve"> </w:t>
-        </w:r>
-      </w:ins>
+          <w:t>the motio</w:t>
+        </w:r>
+      </w:ins>
+      <w:ins w:id="38" w:author="Tamir Mhabary" w:date="2020-01-28T08:42:00Z">
+        <w:r>
+          <w:t>n</w:t>
+        </w:r>
+      </w:ins>
+      <w:ins w:id="39" w:author="Tamir Mhabary" w:date="2020-01-28T08:40:00Z">
+        <w:r>
+          <w:t xml:space="preserve"> planning algorithm that selected for </w:t>
+        </w:r>
+      </w:ins>
+      <w:r>
+        <w:t xml:space="preserve">each configuration </w:t>
+      </w:r>
+      <w:del w:id="40" w:author="Tamir Mhabary" w:date="2020-01-28T08:41:00Z">
+        <w:r>
+          <w:delText xml:space="preserve">movement </w:delText>
+        </w:r>
+      </w:del>
+      <w:ins w:id="41" w:author="Tamir Mhabary" w:date="2020-01-28T08:41:00Z">
+        <w:r>
+          <w:t xml:space="preserve">is </w:t>
+        </w:r>
+      </w:ins>
+      <w:r>
+        <w:t>rapidly exploring random tree (</w:t>
+      </w:r>
+      <w:r>
+        <w:t xml:space="preserve">RRT) algorithm, which can </w:t>
+      </w:r>
+      <w:r>
+        <w:t>handle problems with obstacles and differential constraints</w:t>
+      </w:r>
+      <w:ins w:id="42" w:author="Tamir Mhabary" w:date="2020-01-28T08:41:00Z">
+        <w:r>
+          <w:t>.</w:t>
+        </w:r>
+      </w:ins>
+      <w:del w:id="43" w:author="Tamir Mhabary" w:date="2020-01-28T08:41:00Z">
+        <w:r>
+          <w:delText>,</w:delText>
+        </w:r>
+      </w:del>
       <w:r>
         <w:t xml:space="preserve"> </w:t>
       </w:r>
-      <w:proofErr w:type="gramStart"/>
-      <w:ins w:id="38" w:author="Tamir Mhabary" w:date="2020-01-28T08:40:00Z">
-        <w:r>
-          <w:t>the</w:t>
-        </w:r>
-        <w:proofErr w:type="gramEnd"/>
-        <w:r>
-          <w:t xml:space="preserve"> motio</w:t>
-        </w:r>
-      </w:ins>
-      <w:ins w:id="39" w:author="Tamir Mhabary" w:date="2020-01-28T08:42:00Z">
-        <w:r>
-          <w:t>n</w:t>
-        </w:r>
-      </w:ins>
-      <w:ins w:id="40" w:author="Tamir Mhabary" w:date="2020-01-28T08:40:00Z">
-        <w:r>
-          <w:t xml:space="preserve"> planning algorithm that selected for </w:t>
-        </w:r>
-      </w:ins>
-      <w:r>
-        <w:t xml:space="preserve">each configuration </w:t>
-      </w:r>
-      <w:del w:id="41" w:author="Tamir Mhabary" w:date="2020-01-28T08:41:00Z">
-        <w:r>
-          <w:delText xml:space="preserve">movement </w:delText>
+      <w:del w:id="44" w:author="Tamir Mhabary" w:date="2020-01-28T08:41:00Z">
+        <w:r>
+          <w:delText>selected as the</w:delText>
+        </w:r>
+        <w:r>
+          <w:delText xml:space="preserve"> path planner</w:delText>
+        </w:r>
+        <w:r>
+          <w:delText>.</w:delText>
         </w:r>
       </w:del>
-      <w:ins w:id="42" w:author="Tamir Mhabary" w:date="2020-01-28T08:41:00Z">
-        <w:r>
-          <w:t xml:space="preserve">is </w:t>
-        </w:r>
-      </w:ins>
-      <w:r>
-        <w:t>rapidly exploring random tree (</w:t>
-      </w:r>
-      <w:r>
-        <w:t xml:space="preserve">RRT) algorithm, which can </w:t>
-      </w:r>
-      <w:r>
-        <w:t>handle problems with obstacles and differential constraints</w:t>
-      </w:r>
-      <w:ins w:id="43" w:author="Tamir Mhabary" w:date="2020-01-28T08:41:00Z">
-        <w:r>
-          <w:t>.</w:t>
-        </w:r>
-      </w:ins>
-      <w:del w:id="44" w:author="Tamir Mhabary" w:date="2020-01-28T08:41:00Z">
-        <w:r>
-          <w:delText>,</w:delText>
-        </w:r>
-      </w:del>
+      <w:r>
+        <w:t xml:space="preserve"> RRT isn't finding the optimal path but find a path in </w:t>
+      </w:r>
+      <w:r>
+        <w:t xml:space="preserve">a </w:t>
+      </w:r>
+      <w:r>
+        <w:t>short time.</w:t>
+      </w:r>
       <w:r>
         <w:t xml:space="preserve"> </w:t>
       </w:r>
-      <w:del w:id="45" w:author="Tamir Mhabary" w:date="2020-01-28T08:41:00Z">
-        <w:r>
-          <w:delText>selected as the</w:delText>
-        </w:r>
-        <w:r>
-          <w:delText xml:space="preserve"> path planner</w:delText>
-        </w:r>
-        <w:r>
-          <w:delText>.</w:delText>
-        </w:r>
-      </w:del>
-      <w:r>
-        <w:t xml:space="preserve"> RRT isn't finding the optimal path but find a path in </w:t>
-      </w:r>
-      <w:r>
-        <w:t xml:space="preserve">a </w:t>
-      </w:r>
-      <w:r>
-        <w:t>short time.</w:t>
-      </w:r>
-      <w:r>
-        <w:t xml:space="preserve"> </w:t>
-      </w:r>
       <w:r>
         <w:t>In</w:t>
       </w:r>
       <w:r>
         <w:t xml:space="preserve"> the simulation</w:t>
       </w:r>
-      <w:del w:id="46" w:author="Tamir Mhabary" w:date="2020-01-28T08:43:00Z">
+      <w:del w:id="45" w:author="Tamir Mhabary" w:date="2020-01-28T08:43:00Z">
         <w:r>
           <w:delText xml:space="preserve">, </w:delText>
         </w:r>
-        <w:commentRangeStart w:id="47"/>
+        <w:commentRangeStart w:id="46"/>
         <w:r>
           <w:delText xml:space="preserve">the planner </w:delText>
         </w:r>
         <w:r>
           <w:delText xml:space="preserve">has a limit of 2 seconds </w:delText>
         </w:r>
-        <w:commentRangeEnd w:id="47"/>
+        <w:commentRangeEnd w:id="46"/>
         <w:r>
           <w:rPr>
             <w:rStyle w:val="CommentReference"/>
           </w:rPr>
-          <w:commentReference w:id="47"/>
+          <w:commentReference w:id="46"/>
         </w:r>
         <w:r>
           <w:delText>to plan a path</w:delText>
@@ -2567,12 +2537,12 @@
           <w:delText xml:space="preserve"> the desired point</w:delText>
         </w:r>
       </w:del>
-      <w:ins w:id="48" w:author="Tamir Mhabary" w:date="2020-01-28T08:42:00Z">
+      <w:ins w:id="47" w:author="Tamir Mhabary" w:date="2020-01-28T08:42:00Z">
         <w:r>
           <w:t xml:space="preserve"> the time </w:t>
         </w:r>
       </w:ins>
-      <w:ins w:id="49" w:author="Tamir Mhabary" w:date="2020-01-28T08:43:00Z">
+      <w:ins w:id="48" w:author="Tamir Mhabary" w:date="2020-01-28T08:43:00Z">
         <w:r>
           <w:t xml:space="preserve">is very important </w:t>
         </w:r>
@@ -2580,7 +2550,7 @@
           <w:t xml:space="preserve">the RRT </w:t>
         </w:r>
       </w:ins>
-      <w:ins w:id="50" w:author="Tamir Mhabary" w:date="2020-01-28T08:44:00Z">
+      <w:ins w:id="49" w:author="Tamir Mhabary" w:date="2020-01-28T08:44:00Z">
         <w:r>
           <w:t>has been limited to 2 seconds to find a possible path</w:t>
         </w:r>
@@ -2611,7 +2581,7 @@
       <w:r>
         <w:t xml:space="preserve">The weight of each link is calculated by the ratio between the accumulated length to the accumulated weight of the link- the ratio was calculated according to 2 different types of manipulators: UR5 and MOTOMAN </w:t>
       </w:r>
-      <w:ins w:id="51" w:author="Tamir Mhabary" w:date="2020-01-28T09:41:00Z">
+      <w:ins w:id="50" w:author="Tamir Mhabary" w:date="2020-01-28T09:41:00Z">
         <w:r>
           <w:t>YR-MH005LN</w:t>
         </w:r>
@@ -2619,17 +2589,17 @@
           <w:t xml:space="preserve"> </w:t>
         </w:r>
       </w:ins>
-      <w:commentRangeStart w:id="52"/>
-      <w:del w:id="53" w:author="Tamir Mhabary" w:date="2020-01-28T09:41:00Z">
+      <w:commentRangeStart w:id="51"/>
+      <w:del w:id="52" w:author="Tamir Mhabary" w:date="2020-01-28T09:41:00Z">
         <w:r>
           <w:delText xml:space="preserve">NX100  </w:delText>
         </w:r>
-        <w:commentRangeEnd w:id="52"/>
+        <w:commentRangeEnd w:id="51"/>
         <w:r>
           <w:rPr>
             <w:rStyle w:val="CommentReference"/>
           </w:rPr>
-          <w:commentReference w:id="52"/>
+          <w:commentReference w:id="51"/>
         </w:r>
       </w:del>
       <w:r>
@@ -2638,7 +2608,7 @@
       <w:r>
         <w:rPr>
           <w:highlight w:val="yellow"/>
-          <w:rPrChange w:id="54" w:author="Tamir Mhabary" w:date="2020-01-28T08:34:00Z">
+          <w:rPrChange w:id="53" w:author="Tamir Mhabary" w:date="2020-01-28T08:34:00Z">
             <w:rPr/>
           </w:rPrChange>
         </w:rPr>
@@ -2790,13 +2760,8 @@
         <w:pStyle w:val="Heading3"/>
         <w:ind w:left="1225" w:hanging="505"/>
       </w:pPr>
-      <w:proofErr w:type="gramStart"/>
-      <w:r>
-        <w:t>the</w:t>
-      </w:r>
-      <w:proofErr w:type="gramEnd"/>
-      <w:r>
-        <w:t xml:space="preserve"> s</w:t>
+      <w:r>
+        <w:t>the s</w:t>
       </w:r>
       <w:r>
         <w:t>et-based concept</w:t>
@@ -2816,11 +2781,39 @@
         <w:t xml:space="preserve"> there are </w:t>
       </w:r>
       <w:r>
-        <w:t>1,695,044</w:t>
-      </w:r>
-      <w:r>
-        <w:t xml:space="preserve"> </w:t>
-      </w:r>
+        <w:t>1,</w:t>
+      </w:r>
+      <w:del w:id="54" w:author="Tamir Mhabary [2]" w:date="2020-03-07T12:02:00Z">
+        <w:r>
+          <w:delText>695</w:delText>
+        </w:r>
+      </w:del>
+      <w:ins w:id="55" w:author="Tamir Mhabary [2]" w:date="2020-03-07T12:02:00Z">
+        <w:r>
+          <w:t>701</w:t>
+        </w:r>
+      </w:ins>
+      <w:r>
+        <w:t>,</w:t>
+      </w:r>
+      <w:del w:id="56" w:author="Tamir Mhabary [2]" w:date="2020-03-07T12:02:00Z">
+        <w:r>
+          <w:delText>044</w:delText>
+        </w:r>
+        <w:r>
+          <w:delText xml:space="preserve"> </w:delText>
+        </w:r>
+      </w:del>
+      <w:ins w:id="57" w:author="Tamir Mhabary [2]" w:date="2020-03-07T12:02:00Z">
+        <w:r>
+          <w:t>647</w:t>
+        </w:r>
+        <w:bookmarkStart w:id="58" w:name="_GoBack"/>
+        <w:bookmarkEnd w:id="58"/>
+        <w:r>
+          <w:t xml:space="preserve"> </w:t>
+        </w:r>
+      </w:ins>
       <w:r>
         <w:t>configura</w:t>
       </w:r>
@@ -2861,34 +2854,32 @@
       <w:r>
         <w:t xml:space="preserve">on a </w:t>
       </w:r>
-      <w:commentRangeStart w:id="55"/>
+      <w:commentRangeStart w:id="59"/>
       <w:r>
         <w:rPr>
           <w:highlight w:val="yellow"/>
-          <w:rPrChange w:id="56" w:author="Tamir Mhabary" w:date="2020-01-28T09:45:00Z">
+          <w:rPrChange w:id="60" w:author="Tamir Mhabary" w:date="2020-01-28T09:45:00Z">
             <w:rPr/>
           </w:rPrChange>
         </w:rPr>
         <w:t xml:space="preserve">??? </w:t>
       </w:r>
-      <w:commentRangeEnd w:id="55"/>
+      <w:commentRangeEnd w:id="59"/>
       <w:r>
         <w:rPr>
           <w:rStyle w:val="CommentReference"/>
           <w:highlight w:val="yellow"/>
-          <w:rPrChange w:id="57" w:author="Tamir Mhabary" w:date="2020-01-28T09:45:00Z">
+          <w:rPrChange w:id="61" w:author="Tamir Mhabary" w:date="2020-01-28T09:45:00Z">
             <w:rPr>
               <w:rStyle w:val="CommentReference"/>
             </w:rPr>
           </w:rPrChange>
         </w:rPr>
-        <w:commentReference w:id="55"/>
-      </w:r>
-      <w:proofErr w:type="gramStart"/>
+        <w:commentReference w:id="59"/>
+      </w:r>
       <w:r>
         <w:t>computer</w:t>
       </w:r>
-      <w:proofErr w:type="gramEnd"/>
       <w:r>
         <w:t xml:space="preserve">. Therefore, an optimization method </w:t>
       </w:r>
@@ -2896,13 +2887,13 @@
         <w:t xml:space="preserve">was </w:t>
       </w:r>
       <w:r>
-        <w:t xml:space="preserve">developed in order to find the optimal </w:t>
+        <w:t xml:space="preserve">developed in order to find the </w:t>
       </w:r>
       <w:r>
         <w:lastRenderedPageBreak/>
-        <w:t>configuration in a reasonable time.</w:t>
-      </w:r>
-      <w:del w:id="58" w:author="Avital Bechar" w:date="2020-01-21T17:47:00Z">
+        <w:t>optimal configuration in a reasonable time.</w:t>
+      </w:r>
+      <w:del w:id="62" w:author="Avital Bechar" w:date="2020-01-21T17:47:00Z">
         <w:r>
           <w:delText xml:space="preserve"> </w:delText>
         </w:r>
@@ -2944,20 +2935,12 @@
         <w:t>deep search of each concept</w:t>
       </w:r>
       <w:r>
-        <w:t xml:space="preserve">. </w:t>
-      </w:r>
-      <w:proofErr w:type="gramStart"/>
-      <w:r>
-        <w:t>therefore</w:t>
-      </w:r>
-      <w:proofErr w:type="gramEnd"/>
-      <w:r>
-        <w:t>,</w:t>
+        <w:t>. therefore,</w:t>
       </w:r>
       <w:r>
         <w:t xml:space="preserve"> </w:t>
       </w:r>
-      <w:ins w:id="59" w:author="Tamir Mhabary" w:date="2020-01-28T09:45:00Z">
+      <w:ins w:id="63" w:author="Tamir Mhabary" w:date="2020-01-28T09:45:00Z">
         <w:r>
           <w:t xml:space="preserve">a </w:t>
         </w:r>
@@ -3011,15 +2994,7 @@
         <w:t>developed.</w:t>
       </w:r>
       <w:r>
-        <w:t xml:space="preserve"> </w:t>
-      </w:r>
-      <w:proofErr w:type="gramStart"/>
-      <w:r>
-        <w:t>the</w:t>
-      </w:r>
-      <w:proofErr w:type="gramEnd"/>
-      <w:r>
-        <w:t xml:space="preserve"> aim is to reveal which of the concepts have at least one solution with a performance vector within a </w:t>
+        <w:t xml:space="preserve"> the aim is to reveal which of the concepts have at least one solution with a performance vector within a </w:t>
       </w:r>
       <w:r>
         <w:t>dynamically changed</w:t>
@@ -3086,24 +3061,24 @@
           <w:numId w:val="18"/>
         </w:numPr>
       </w:pPr>
-      <w:commentRangeStart w:id="60"/>
-      <w:commentRangeStart w:id="61"/>
+      <w:commentRangeStart w:id="64"/>
+      <w:commentRangeStart w:id="65"/>
       <w:r>
         <w:t xml:space="preserve">f1 </w:t>
       </w:r>
-      <w:commentRangeEnd w:id="60"/>
+      <w:commentRangeEnd w:id="64"/>
       <w:r>
         <w:rPr>
           <w:rStyle w:val="CommentReference"/>
         </w:rPr>
-        <w:commentReference w:id="60"/>
-      </w:r>
-      <w:commentRangeEnd w:id="61"/>
+        <w:commentReference w:id="64"/>
+      </w:r>
+      <w:commentRangeEnd w:id="65"/>
       <w:r>
         <w:rPr>
           <w:rStyle w:val="CommentReference"/>
         </w:rPr>
-        <w:commentReference w:id="61"/>
+        <w:commentReference w:id="65"/>
       </w:r>
       <w:r>
         <w:sym w:font="Wingdings" w:char="F0E0"/>
@@ -3195,15 +3170,7 @@
     </w:p>
     <w:p>
       <w:r>
-        <w:t xml:space="preserve"> </w:t>
-      </w:r>
-      <w:proofErr w:type="gramStart"/>
-      <w:r>
-        <w:t>f1</w:t>
-      </w:r>
-      <w:proofErr w:type="gramEnd"/>
-      <w:r>
-        <w:t xml:space="preserve"> </w:t>
+        <w:t xml:space="preserve"> f1 </w:t>
       </w:r>
       <w:r>
         <w:sym w:font="Wingdings" w:char="F0E0"/>
@@ -3299,15 +3266,7 @@
         <w:t>X4: Number Degrees of Freedom</w:t>
       </w:r>
       <w:r>
-        <w:t xml:space="preserve">: </w:t>
-      </w:r>
-      <w:proofErr w:type="spellStart"/>
-      <w:r>
-        <w:t>Int</w:t>
-      </w:r>
-      <w:proofErr w:type="spellEnd"/>
-      <w:r>
-        <w:t xml:space="preserve"> [3, 4, 5, 6]</w:t>
+        <w:t>: Int [3, 4, 5, 6]</w:t>
       </w:r>
     </w:p>
     <w:p>
@@ -3388,24 +3347,24 @@
       <w:r>
         <w:t xml:space="preserve"> : Sum (</w:t>
       </w:r>
-      <w:commentRangeStart w:id="62"/>
-      <w:commentRangeStart w:id="63"/>
+      <w:commentRangeStart w:id="66"/>
+      <w:commentRangeStart w:id="67"/>
       <w:r>
         <w:t>X3</w:t>
       </w:r>
-      <w:commentRangeEnd w:id="62"/>
+      <w:commentRangeEnd w:id="66"/>
       <w:r>
         <w:rPr>
           <w:rStyle w:val="CommentReference"/>
         </w:rPr>
-        <w:commentReference w:id="62"/>
-      </w:r>
-      <w:commentRangeEnd w:id="63"/>
+        <w:commentReference w:id="66"/>
+      </w:r>
+      <w:commentRangeEnd w:id="67"/>
       <w:r>
         <w:rPr>
           <w:rStyle w:val="CommentReference"/>
         </w:rPr>
-        <w:commentReference w:id="63"/>
+        <w:commentReference w:id="67"/>
       </w:r>
       <w:r>
         <w:t>) &gt; 1</w:t>
@@ -3672,13 +3631,8 @@
           <w:numId w:val="22"/>
         </w:numPr>
       </w:pPr>
-      <w:proofErr w:type="spellStart"/>
-      <w:r>
-        <w:t>Acc</w:t>
-      </w:r>
-      <w:proofErr w:type="spellEnd"/>
-      <w:r>
-        <w:t xml:space="preserve"> length – Accumulated length of all the links of the configuration</w:t>
+      <w:r>
+        <w:t>Acc length – Accumulated length of all the links of the configuration</w:t>
       </w:r>
       <w:r>
         <w:t xml:space="preserve">. This variable is defined as </w:t>
@@ -3751,15 +3705,15 @@
     </w:p>
     <w:p>
       <w:r>
-        <w:t xml:space="preserve">Not all the combinations between the variables are possible.  For example, it's not possible to concept to be with 4 DOF and 5 </w:t>
+        <w:t xml:space="preserve">Not all the combinations between the variables are possible.  For example, it's not possible to concept to be with 4 DOF and 5 Pitch </w:t>
       </w:r>
       <w:proofErr w:type="gramStart"/>
       <w:r>
-        <w:t>Pitch</w:t>
+        <w:t>joint</w:t>
       </w:r>
       <w:proofErr w:type="gramEnd"/>
       <w:r>
-        <w:t xml:space="preserve"> joint.</w:t>
+        <w:t>.</w:t>
       </w:r>
     </w:p>
     <w:p>
@@ -3775,7 +3729,7 @@
       <w:r>
         <w:t>. The number of configuration</w:t>
       </w:r>
-      <w:ins w:id="64" w:author="Tamir Mhabary" w:date="2020-01-28T09:48:00Z">
+      <w:ins w:id="68" w:author="Tamir Mhabary" w:date="2020-01-28T09:48:00Z">
         <w:r>
           <w:t>s</w:t>
         </w:r>
@@ -3850,7 +3804,7 @@
                     </pic:cNvPicPr>
                   </pic:nvPicPr>
                   <pic:blipFill>
-                    <a:blip r:embed="rId9">
+                    <a:blip r:embed="rId10">
                       <a:extLst>
                         <a:ext uri="{28A0092B-C50C-407E-A947-70E740481C1C}">
                           <a14:useLocalDpi xmlns:a14="http://schemas.microsoft.com/office/drawing/2010/main" val="0"/>
@@ -3905,10 +3859,10 @@
     <w:p>
       <w:pPr>
         <w:rPr>
-          <w:del w:id="65" w:author="Tamir Mhabary" w:date="2020-01-28T11:06:00Z"/>
-        </w:rPr>
-      </w:pPr>
-      <w:del w:id="66" w:author="Tamir Mhabary" w:date="2020-01-28T11:06:00Z">
+          <w:del w:id="69" w:author="Tamir Mhabary" w:date="2020-01-28T11:06:00Z"/>
+        </w:rPr>
+      </w:pPr>
+      <w:del w:id="70" w:author="Tamir Mhabary" w:date="2020-01-28T11:06:00Z">
         <w:r>
           <w:delText>An interface was developed in Python i</w:delText>
         </w:r>
@@ -3934,40 +3888,38 @@
           <w:delText xml:space="preserve">the DOF, Joints Types, Joints axes, Links Lengths variables </w:delText>
         </w:r>
       </w:del>
-      <w:del w:id="67" w:author="Tamir Mhabary" w:date="2020-01-28T09:50:00Z">
+      <w:del w:id="71" w:author="Tamir Mhabary" w:date="2020-01-28T09:50:00Z">
         <w:r>
           <w:delText xml:space="preserve">( </w:delText>
         </w:r>
       </w:del>
-      <w:del w:id="68" w:author="Tamir Mhabary" w:date="2020-01-28T11:06:00Z">
+      <w:del w:id="72" w:author="Tamir Mhabary" w:date="2020-01-28T11:06:00Z">
         <w:r>
           <w:delText xml:space="preserve">and creates a URDF file </w:delText>
         </w:r>
       </w:del>
-      <w:del w:id="69" w:author="Tamir Mhabary" w:date="2020-01-28T09:50:00Z">
+      <w:del w:id="73" w:author="Tamir Mhabary" w:date="2020-01-28T09:50:00Z">
         <w:r>
           <w:delText>which</w:delText>
         </w:r>
       </w:del>
-      <w:ins w:id="70" w:author="Tamir Mhabary" w:date="2020-01-29T08:47:00Z">
+      <w:ins w:id="74" w:author="Tamir Mhabary" w:date="2020-01-29T08:47:00Z">
         <w:r>
           <w:t xml:space="preserve"> </w:t>
         </w:r>
       </w:ins>
       <w:proofErr w:type="spellStart"/>
-      <w:proofErr w:type="gramStart"/>
-      <w:ins w:id="71" w:author="Tamir Mhabary" w:date="2020-01-28T11:29:00Z">
+      <w:ins w:id="75" w:author="Tamir Mhabary" w:date="2020-01-28T11:29:00Z">
         <w:r>
           <w:t>that</w:t>
         </w:r>
       </w:ins>
-      <w:proofErr w:type="gramEnd"/>
-      <w:del w:id="72" w:author="Tamir Mhabary" w:date="2020-01-28T09:50:00Z">
+      <w:del w:id="76" w:author="Tamir Mhabary" w:date="2020-01-28T09:50:00Z">
         <w:r>
           <w:delText xml:space="preserve"> </w:delText>
         </w:r>
       </w:del>
-      <w:del w:id="73" w:author="Tamir Mhabary" w:date="2020-01-28T11:06:00Z">
+      <w:del w:id="77" w:author="Tamir Mhabary" w:date="2020-01-28T11:06:00Z">
         <w:r>
           <w:delText>contains the kinematic and dynamic representation of the mani</w:delText>
         </w:r>
@@ -3988,39 +3940,39 @@
           <w:delText>t</w:delText>
         </w:r>
       </w:del>
-      <w:ins w:id="74" w:author="Tamir Mhabary" w:date="2020-01-28T11:29:00Z">
+      <w:ins w:id="78" w:author="Tamir Mhabary" w:date="2020-01-28T11:29:00Z">
         <w:r>
           <w:t>r</w:t>
         </w:r>
       </w:ins>
-      <w:del w:id="75" w:author="Tamir Mhabary" w:date="2020-01-28T11:06:00Z">
+      <w:del w:id="79" w:author="Tamir Mhabary" w:date="2020-01-28T11:06:00Z">
         <w:r>
           <w:delText xml:space="preserve">ansfers </w:delText>
         </w:r>
         <w:r>
           <w:delText xml:space="preserve">it with </w:delText>
         </w:r>
-        <w:commentRangeStart w:id="76"/>
-        <w:commentRangeStart w:id="77"/>
+        <w:commentRangeStart w:id="80"/>
+        <w:commentRangeStart w:id="81"/>
         <w:r>
           <w:delText xml:space="preserve">the predefined detection points </w:delText>
         </w:r>
-        <w:commentRangeEnd w:id="76"/>
+        <w:commentRangeEnd w:id="80"/>
         <w:r>
           <w:rPr>
             <w:rStyle w:val="CommentReference"/>
           </w:rPr>
-          <w:commentReference w:id="76"/>
+          <w:commentReference w:id="80"/>
         </w:r>
       </w:del>
-      <w:commentRangeEnd w:id="77"/>
+      <w:commentRangeEnd w:id="81"/>
       <w:r>
         <w:rPr>
           <w:rStyle w:val="CommentReference"/>
         </w:rPr>
-        <w:commentReference w:id="77"/>
-      </w:r>
-      <w:del w:id="78" w:author="Tamir Mhabary" w:date="2020-01-28T11:06:00Z">
+        <w:commentReference w:id="81"/>
+      </w:r>
+      <w:del w:id="82" w:author="Tamir Mhabary" w:date="2020-01-28T11:06:00Z">
         <w:r>
           <w:delText xml:space="preserve">to </w:delText>
         </w:r>
@@ -4031,12 +3983,12 @@
           <w:delText>. In addition</w:delText>
         </w:r>
       </w:del>
-      <w:ins w:id="79" w:author="Tamir Mhabary" w:date="2020-01-28T11:28:00Z">
+      <w:ins w:id="83" w:author="Tamir Mhabary" w:date="2020-01-28T11:28:00Z">
         <w:r>
           <w:t>,</w:t>
         </w:r>
       </w:ins>
-      <w:del w:id="80" w:author="Tamir Mhabary" w:date="2020-01-28T11:06:00Z">
+      <w:del w:id="84" w:author="Tamir Mhabary" w:date="2020-01-28T11:06:00Z">
         <w:r>
           <w:delText xml:space="preserve"> the interface</w:delText>
         </w:r>
@@ -4060,10 +4012,10 @@
     <w:p>
       <w:pPr>
         <w:rPr>
-          <w:del w:id="81" w:author="Tamir Mhabary" w:date="2020-01-28T11:06:00Z"/>
-        </w:rPr>
-      </w:pPr>
-      <w:del w:id="82" w:author="Tamir Mhabary" w:date="2020-01-28T11:06:00Z">
+          <w:del w:id="85" w:author="Tamir Mhabary" w:date="2020-01-28T11:06:00Z"/>
+        </w:rPr>
+      </w:pPr>
+      <w:del w:id="86" w:author="Tamir Mhabary" w:date="2020-01-28T11:06:00Z">
         <w:r>
           <w:delText>The interface calculate</w:delText>
         </w:r>
@@ -4096,10 +4048,10 @@
     <w:p>
       <w:pPr>
         <w:rPr>
-          <w:ins w:id="83" w:author="Tamir Mhabary" w:date="2020-01-28T11:06:00Z"/>
-        </w:rPr>
-      </w:pPr>
-      <w:ins w:id="84" w:author="Tamir Mhabary" w:date="2020-01-28T11:06:00Z">
+          <w:ins w:id="87" w:author="Tamir Mhabary" w:date="2020-01-28T11:06:00Z"/>
+        </w:rPr>
+      </w:pPr>
+      <w:ins w:id="88" w:author="Tamir Mhabary" w:date="2020-01-28T11:06:00Z">
         <w:r>
           <w:t>In</w:t>
         </w:r>
@@ -4139,10 +4091,10 @@
         </w:numPr>
         <w:ind w:left="1225" w:hanging="505"/>
         <w:rPr>
-          <w:ins w:id="85" w:author="Tamir Mhabary" w:date="2020-01-28T11:06:00Z"/>
-        </w:rPr>
-      </w:pPr>
-      <w:ins w:id="86" w:author="Tamir Mhabary" w:date="2020-01-28T11:06:00Z">
+          <w:ins w:id="89" w:author="Tamir Mhabary" w:date="2020-01-28T11:06:00Z"/>
+        </w:rPr>
+      </w:pPr>
+      <w:ins w:id="90" w:author="Tamir Mhabary" w:date="2020-01-28T11:06:00Z">
         <w:r>
           <w:t>Configuration builder</w:t>
         </w:r>
@@ -4151,10 +4103,10 @@
     <w:p>
       <w:pPr>
         <w:rPr>
-          <w:ins w:id="87" w:author="Tamir Mhabary" w:date="2020-01-28T11:06:00Z"/>
-        </w:rPr>
-      </w:pPr>
-      <w:ins w:id="88" w:author="Tamir Mhabary" w:date="2020-01-28T11:06:00Z">
+          <w:ins w:id="91" w:author="Tamir Mhabary" w:date="2020-01-28T11:06:00Z"/>
+        </w:rPr>
+      </w:pPr>
+      <w:ins w:id="92" w:author="Tamir Mhabary" w:date="2020-01-28T11:06:00Z">
         <w:r>
           <w:t xml:space="preserve"> The configuration builder gets from the optimization algorithm the selected variables by the algorithm to be simulated (DOF, Joints Types, Joints axes, Links Lengths) and creates from this data a URDF file which contains the kinematic and dynamic representation of the manipulator.  After creating the URDF file the interface enters it with the predefined detection points into the simulator.</w:t>
         </w:r>
@@ -4169,10 +4121,10 @@
         </w:numPr>
         <w:ind w:left="1225" w:hanging="505"/>
         <w:rPr>
-          <w:ins w:id="89" w:author="Tamir Mhabary" w:date="2020-01-28T11:06:00Z"/>
-        </w:rPr>
-      </w:pPr>
-      <w:ins w:id="90" w:author="Tamir Mhabary" w:date="2020-01-28T11:06:00Z">
+          <w:ins w:id="93" w:author="Tamir Mhabary" w:date="2020-01-28T11:06:00Z"/>
+        </w:rPr>
+      </w:pPr>
+      <w:ins w:id="94" w:author="Tamir Mhabary" w:date="2020-01-28T11:06:00Z">
         <w:r>
           <w:t>Indices Calculator</w:t>
         </w:r>
@@ -4181,10 +4133,10 @@
     <w:p>
       <w:pPr>
         <w:rPr>
-          <w:ins w:id="91" w:author="Tamir Mhabary" w:date="2020-01-28T11:06:00Z"/>
-        </w:rPr>
-      </w:pPr>
-      <w:ins w:id="92" w:author="Tamir Mhabary" w:date="2020-01-28T11:06:00Z">
+          <w:ins w:id="95" w:author="Tamir Mhabary" w:date="2020-01-28T11:06:00Z"/>
+        </w:rPr>
+      </w:pPr>
+      <w:ins w:id="96" w:author="Tamir Mhabary" w:date="2020-01-28T11:06:00Z">
         <w:r>
           <w:t>The indices calculator gets in return, from the simulator, if the configuration succeeded to reach the desired points and if it’s succeeded what was the Jacobian and joints position at every point. The indices calculator uses the Jacobian in order to calculate the manipulability index and the joints position to calculate the mid proximity joint index.</w:t>
         </w:r>
@@ -4193,10 +4145,10 @@
     <w:p>
       <w:pPr>
         <w:rPr>
-          <w:ins w:id="93" w:author="Tamir Mhabary" w:date="2020-01-28T11:06:00Z"/>
-        </w:rPr>
-      </w:pPr>
-      <w:ins w:id="94" w:author="Tamir Mhabary" w:date="2020-01-28T11:06:00Z">
+          <w:ins w:id="97" w:author="Tamir Mhabary" w:date="2020-01-28T11:06:00Z"/>
+        </w:rPr>
+      </w:pPr>
+      <w:ins w:id="98" w:author="Tamir Mhabary" w:date="2020-01-28T11:06:00Z">
         <w:r>
           <w:t xml:space="preserve">After calculating the manipulability index and the mid proximity joint index, the indices calculator returns those indices to the optimization algorithm in order to evaluate this configuration. </w:t>
         </w:r>
@@ -4205,7 +4157,7 @@
     <w:p>
       <w:pPr>
         <w:rPr>
-          <w:ins w:id="95" w:author="Tamir Mhabary" w:date="2020-01-28T11:06:00Z"/>
+          <w:ins w:id="99" w:author="Tamir Mhabary" w:date="2020-01-28T11:06:00Z"/>
         </w:rPr>
       </w:pPr>
     </w:p>
@@ -4215,15 +4167,15 @@
         <w:keepNext/>
         <w:jc w:val="center"/>
         <w:rPr>
-          <w:ins w:id="96" w:author="Tamir Mhabary" w:date="2020-01-28T11:07:00Z"/>
-        </w:rPr>
-        <w:pPrChange w:id="97" w:author="Tamir Mhabary" w:date="2020-01-28T11:07:00Z">
+          <w:ins w:id="100" w:author="Tamir Mhabary" w:date="2020-01-28T11:07:00Z"/>
+        </w:rPr>
+        <w:pPrChange w:id="101" w:author="Tamir Mhabary" w:date="2020-01-28T11:07:00Z">
           <w:pPr>
             <w:jc w:val="center"/>
           </w:pPr>
         </w:pPrChange>
       </w:pPr>
-      <w:commentRangeStart w:id="98"/>
+      <w:commentRangeStart w:id="102"/>
       <w:r>
         <w:rPr>
           <w:noProof/>
@@ -4247,7 +4199,7 @@
                     </pic:cNvPicPr>
                   </pic:nvPicPr>
                   <pic:blipFill>
-                    <a:blip r:embed="rId10" cstate="print">
+                    <a:blip r:embed="rId11" cstate="print">
                       <a:extLst>
                         <a:ext uri="{28A0092B-C50C-407E-A947-70E740481C1C}">
                           <a14:useLocalDpi xmlns:a14="http://schemas.microsoft.com/office/drawing/2010/main" val="0"/>
@@ -4275,22 +4227,22 @@
           </wp:inline>
         </w:drawing>
       </w:r>
-      <w:commentRangeEnd w:id="98"/>
+      <w:commentRangeEnd w:id="102"/>
     </w:p>
     <w:p>
       <w:pPr>
         <w:pStyle w:val="Caption"/>
         <w:jc w:val="center"/>
         <w:rPr>
-          <w:ins w:id="99" w:author="Tamir Mhabary" w:date="2020-01-28T11:07:00Z"/>
-        </w:rPr>
-        <w:pPrChange w:id="100" w:author="Tamir Mhabary" w:date="2020-01-28T11:16:00Z">
+          <w:ins w:id="103" w:author="Tamir Mhabary" w:date="2020-01-28T11:07:00Z"/>
+        </w:rPr>
+        <w:pPrChange w:id="104" w:author="Tamir Mhabary" w:date="2020-01-28T11:16:00Z">
           <w:pPr>
             <w:pStyle w:val="Caption"/>
           </w:pPr>
         </w:pPrChange>
       </w:pPr>
-      <w:ins w:id="101" w:author="Tamir Mhabary" w:date="2020-01-28T11:07:00Z">
+      <w:ins w:id="105" w:author="Tamir Mhabary" w:date="2020-01-28T11:07:00Z">
         <w:r>
           <w:t xml:space="preserve">Figure </w:t>
         </w:r>
@@ -4304,7 +4256,7 @@
       <w:r>
         <w:fldChar w:fldCharType="separate"/>
       </w:r>
-      <w:ins w:id="102" w:author="Tamir Mhabary" w:date="2020-01-29T13:32:00Z">
+      <w:ins w:id="106" w:author="Tamir Mhabary" w:date="2020-01-29T13:32:00Z">
         <w:r>
           <w:rPr>
             <w:noProof/>
@@ -4312,7 +4264,7 @@
           <w:t>3</w:t>
         </w:r>
       </w:ins>
-      <w:ins w:id="103" w:author="Tamir Mhabary" w:date="2020-01-28T11:07:00Z">
+      <w:ins w:id="107" w:author="Tamir Mhabary" w:date="2020-01-28T11:07:00Z">
         <w:r>
           <w:fldChar w:fldCharType="end"/>
         </w:r>
@@ -4332,7 +4284,7 @@
         <w:rPr>
           <w:rStyle w:val="CommentReference"/>
         </w:rPr>
-        <w:commentReference w:id="98"/>
+        <w:commentReference w:id="102"/>
       </w:r>
     </w:p>
     <w:p/>
@@ -4349,11 +4301,11 @@
       <w:r>
         <w:t xml:space="preserve">a </w:t>
       </w:r>
-      <w:bookmarkStart w:id="104" w:name="_Hlk29297474"/>
+      <w:bookmarkStart w:id="108" w:name="_Hlk29297474"/>
       <w:r>
         <w:t xml:space="preserve">preliminary </w:t>
       </w:r>
-      <w:bookmarkEnd w:id="104"/>
+      <w:bookmarkEnd w:id="108"/>
       <w:r>
         <w:t xml:space="preserve">Window </w:t>
       </w:r>
@@ -4385,27 +4337,27 @@
       <w:r>
         <w:t xml:space="preserve">in 2 steps: the first step is to find several concepts from the 794 concepts that </w:t>
       </w:r>
-      <w:commentRangeStart w:id="105"/>
-      <w:commentRangeStart w:id="106"/>
+      <w:commentRangeStart w:id="109"/>
+      <w:commentRangeStart w:id="110"/>
       <w:r>
         <w:rPr>
           <w:highlight w:val="yellow"/>
         </w:rPr>
         <w:t>satisfying</w:t>
       </w:r>
-      <w:commentRangeEnd w:id="105"/>
+      <w:commentRangeEnd w:id="109"/>
       <w:r>
         <w:rPr>
           <w:rStyle w:val="CommentReference"/>
         </w:rPr>
-        <w:commentReference w:id="105"/>
-      </w:r>
-      <w:commentRangeEnd w:id="106"/>
+        <w:commentReference w:id="109"/>
+      </w:r>
+      <w:commentRangeEnd w:id="110"/>
       <w:r>
         <w:rPr>
           <w:rStyle w:val="CommentReference"/>
         </w:rPr>
-        <w:commentReference w:id="106"/>
+        <w:commentReference w:id="110"/>
       </w:r>
       <w:r>
         <w:t xml:space="preserve">. </w:t>
@@ -4463,7 +4415,7 @@
       <w:r>
         <w:t xml:space="preserve">The configurations were selected from all the concepts in </w:t>
       </w:r>
-      <w:ins w:id="107" w:author="Tamir Mhabary" w:date="2020-01-28T10:30:00Z">
+      <w:ins w:id="111" w:author="Tamir Mhabary" w:date="2020-01-28T10:30:00Z">
         <w:r>
           <w:t>plausible</w:t>
         </w:r>
@@ -4471,17 +4423,17 @@
           <w:t xml:space="preserve"> </w:t>
         </w:r>
       </w:ins>
-      <w:commentRangeStart w:id="108"/>
-      <w:del w:id="109" w:author="Tamir Mhabary" w:date="2020-01-28T10:30:00Z">
+      <w:commentRangeStart w:id="112"/>
+      <w:del w:id="113" w:author="Tamir Mhabary" w:date="2020-01-28T10:30:00Z">
         <w:r>
           <w:delText xml:space="preserve">fair </w:delText>
         </w:r>
-        <w:commentRangeEnd w:id="108"/>
+        <w:commentRangeEnd w:id="112"/>
         <w:r>
           <w:rPr>
             <w:rStyle w:val="CommentReference"/>
           </w:rPr>
-          <w:commentReference w:id="108"/>
+          <w:commentReference w:id="112"/>
         </w:r>
       </w:del>
       <w:r>
@@ -4599,71 +4551,71 @@
       <w:r>
         <w:t xml:space="preserve"> configurations are plotted in a </w:t>
       </w:r>
-      <w:commentRangeStart w:id="110"/>
+      <w:commentRangeStart w:id="114"/>
       <w:r>
         <w:t xml:space="preserve">3D space </w:t>
       </w:r>
-      <w:commentRangeEnd w:id="110"/>
+      <w:commentRangeEnd w:id="114"/>
       <w:r>
         <w:rPr>
           <w:rStyle w:val="CommentReference"/>
         </w:rPr>
-        <w:commentReference w:id="110"/>
+        <w:commentReference w:id="114"/>
       </w:r>
       <w:r>
         <w:t>according to their results</w:t>
       </w:r>
-      <w:ins w:id="111" w:author="Tamir Mhabary" w:date="2020-01-28T10:32:00Z">
+      <w:ins w:id="115" w:author="Tamir Mhabary" w:date="2020-01-28T10:32:00Z">
         <w:r>
           <w:t xml:space="preserve"> when the ax</w:t>
         </w:r>
       </w:ins>
-      <w:ins w:id="112" w:author="Tamir Mhabary" w:date="2020-01-28T11:28:00Z">
+      <w:ins w:id="116" w:author="Tamir Mhabary" w:date="2020-01-28T11:28:00Z">
         <w:r>
           <w:t>e</w:t>
         </w:r>
       </w:ins>
-      <w:ins w:id="113" w:author="Tamir Mhabary" w:date="2020-01-28T10:32:00Z">
+      <w:ins w:id="117" w:author="Tamir Mhabary" w:date="2020-01-28T10:32:00Z">
         <w:r>
           <w:t xml:space="preserve">s are the 3 objectives: </w:t>
         </w:r>
       </w:ins>
-      <w:ins w:id="114" w:author="Tamir Mhabary" w:date="2020-01-28T10:34:00Z">
+      <w:ins w:id="118" w:author="Tamir Mhabary" w:date="2020-01-28T10:34:00Z">
         <w:r>
           <w:t>M</w:t>
         </w:r>
       </w:ins>
-      <w:ins w:id="115" w:author="Tamir Mhabary" w:date="2020-01-28T10:32:00Z">
+      <w:ins w:id="119" w:author="Tamir Mhabary" w:date="2020-01-28T10:32:00Z">
         <w:r>
           <w:t xml:space="preserve">anipulability </w:t>
         </w:r>
       </w:ins>
-      <w:ins w:id="116" w:author="Tamir Mhabary" w:date="2020-01-28T10:34:00Z">
+      <w:ins w:id="120" w:author="Tamir Mhabary" w:date="2020-01-28T10:34:00Z">
         <w:r>
           <w:t>I</w:t>
         </w:r>
       </w:ins>
-      <w:ins w:id="117" w:author="Tamir Mhabary" w:date="2020-01-28T10:32:00Z">
+      <w:ins w:id="121" w:author="Tamir Mhabary" w:date="2020-01-28T10:32:00Z">
         <w:r>
           <w:t>ndex</w:t>
         </w:r>
       </w:ins>
-      <w:ins w:id="118" w:author="Tamir Mhabary" w:date="2020-01-28T10:33:00Z">
+      <w:ins w:id="122" w:author="Tamir Mhabary" w:date="2020-01-28T10:33:00Z">
         <w:r>
           <w:t>,</w:t>
         </w:r>
       </w:ins>
-      <w:ins w:id="119" w:author="Tamir Mhabary" w:date="2020-01-28T10:34:00Z">
+      <w:ins w:id="123" w:author="Tamir Mhabary" w:date="2020-01-28T10:34:00Z">
         <w:r>
           <w:t xml:space="preserve"> Mid-Range Proximity Index</w:t>
         </w:r>
       </w:ins>
-      <w:ins w:id="120" w:author="Tamir Mhabary" w:date="2020-01-28T11:28:00Z">
+      <w:ins w:id="124" w:author="Tamir Mhabary" w:date="2020-01-28T11:28:00Z">
         <w:r>
           <w:t>,</w:t>
         </w:r>
       </w:ins>
-      <w:ins w:id="121" w:author="Tamir Mhabary" w:date="2020-01-28T10:34:00Z">
+      <w:ins w:id="125" w:author="Tamir Mhabary" w:date="2020-01-28T10:34:00Z">
         <w:r>
           <w:t xml:space="preserve"> and DOF.</w:t>
         </w:r>
@@ -4683,8 +4635,8 @@
       <w:r>
         <w:t xml:space="preserve">ll the </w:t>
       </w:r>
-      <w:commentRangeStart w:id="122"/>
-      <w:commentRangeStart w:id="123"/>
+      <w:commentRangeStart w:id="126"/>
+      <w:commentRangeStart w:id="127"/>
       <w:proofErr w:type="spellStart"/>
       <w:r>
         <w:t>non dominated</w:t>
@@ -4696,19 +4648,19 @@
       <w:r>
         <w:t xml:space="preserve">configurations </w:t>
       </w:r>
-      <w:commentRangeEnd w:id="122"/>
+      <w:commentRangeEnd w:id="126"/>
       <w:r>
         <w:rPr>
           <w:rStyle w:val="CommentReference"/>
         </w:rPr>
-        <w:commentReference w:id="122"/>
-      </w:r>
-      <w:commentRangeEnd w:id="123"/>
+        <w:commentReference w:id="126"/>
+      </w:r>
+      <w:commentRangeEnd w:id="127"/>
       <w:r>
         <w:rPr>
           <w:rStyle w:val="CommentReference"/>
         </w:rPr>
-        <w:commentReference w:id="123"/>
+        <w:commentReference w:id="127"/>
       </w:r>
       <w:r>
         <w:t xml:space="preserve">building the Pareto front </w:t>
@@ -4716,11 +4668,11 @@
     </w:p>
     <w:p>
       <w:r>
-        <w:t>The calculated Pareto front can be built from several concepts</w:t>
+        <w:t xml:space="preserve">The calculated Pareto front can be built from several </w:t>
       </w:r>
       <w:proofErr w:type="gramStart"/>
       <w:r>
-        <w:t>,  mustn't</w:t>
+        <w:t>concepts,  mustn't</w:t>
       </w:r>
       <w:proofErr w:type="gramEnd"/>
       <w:r>
@@ -4751,10 +4703,10 @@
     <w:p>
       <w:pPr>
         <w:rPr>
-          <w:del w:id="124" w:author="Tamir Mhabary" w:date="2020-01-28T11:08:00Z"/>
-        </w:rPr>
-      </w:pPr>
-      <w:del w:id="125" w:author="Tamir Mhabary" w:date="2020-01-28T11:08:00Z">
+          <w:del w:id="128" w:author="Tamir Mhabary" w:date="2020-01-28T11:08:00Z"/>
+        </w:rPr>
+      </w:pPr>
+      <w:del w:id="129" w:author="Tamir Mhabary" w:date="2020-01-28T11:08:00Z">
         <w:r>
           <w:delText>In this type of algorithms, the WOI is dynamic (DWOI), meanings that WOI updated during the processes and continue</w:delText>
         </w:r>
@@ -4893,10 +4845,10 @@
     <w:p>
       <w:pPr>
         <w:rPr>
-          <w:ins w:id="126" w:author="Tamir Mhabary" w:date="2020-01-28T11:08:00Z"/>
-        </w:rPr>
-      </w:pPr>
-      <w:ins w:id="127" w:author="Tamir Mhabary" w:date="2020-01-28T11:08:00Z">
+          <w:ins w:id="130" w:author="Tamir Mhabary" w:date="2020-01-28T11:08:00Z"/>
+        </w:rPr>
+      </w:pPr>
+      <w:ins w:id="131" w:author="Tamir Mhabary" w:date="2020-01-28T11:08:00Z">
         <w:r>
           <w:t xml:space="preserve">In this type of algorithms, the WOI is dynamic (DWOI), meanings that WOI updated during the processes and continues to approach the origin.  The way of calculation the initial WOI described in the previous section.  The </w:t>
         </w:r>
@@ -4920,24 +4872,24 @@
       </w:r>
     </w:p>
     <w:p>
-      <w:commentRangeStart w:id="128"/>
-      <w:commentRangeStart w:id="129"/>
+      <w:commentRangeStart w:id="132"/>
+      <w:commentRangeStart w:id="133"/>
       <w:r>
         <w:t xml:space="preserve">The Genetic Algorithm </w:t>
       </w:r>
-      <w:commentRangeEnd w:id="128"/>
+      <w:commentRangeEnd w:id="132"/>
       <w:r>
         <w:rPr>
           <w:rStyle w:val="CommentReference"/>
         </w:rPr>
-        <w:commentReference w:id="128"/>
-      </w:r>
-      <w:commentRangeEnd w:id="129"/>
+        <w:commentReference w:id="132"/>
+      </w:r>
+      <w:commentRangeEnd w:id="133"/>
       <w:r>
         <w:rPr>
           <w:rStyle w:val="CommentReference"/>
         </w:rPr>
-        <w:commentReference w:id="129"/>
+        <w:commentReference w:id="133"/>
       </w:r>
       <w:r>
         <w:t>(GA) runs only inside each concept and has no effect on other concepts except for changing the DWOI.</w:t>
@@ -4956,7 +4908,7 @@
       <w:r>
         <w:rPr>
           <w:highlight w:val="yellow"/>
-          <w:rPrChange w:id="130" w:author="Tamir Mhabary" w:date="2020-01-28T11:09:00Z">
+          <w:rPrChange w:id="134" w:author="Tamir Mhabary" w:date="2020-01-28T11:09:00Z">
             <w:rPr/>
           </w:rPrChange>
         </w:rPr>
@@ -4965,28 +4917,28 @@
       <w:r>
         <w:rPr>
           <w:highlight w:val="yellow"/>
-          <w:rPrChange w:id="131" w:author="Tamir Mhabary" w:date="2020-01-28T11:09:00Z">
+          <w:rPrChange w:id="135" w:author="Tamir Mhabary" w:date="2020-01-28T11:09:00Z">
             <w:rPr/>
           </w:rPrChange>
         </w:rPr>
         <w:t xml:space="preserve"> </w:t>
       </w:r>
-      <w:ins w:id="132" w:author="Tamir Mhabary" w:date="2020-01-28T11:08:00Z">
+      <w:ins w:id="136" w:author="Tamir Mhabary" w:date="2020-01-28T11:08:00Z">
         <w:r>
           <w:rPr>
             <w:highlight w:val="yellow"/>
-            <w:rPrChange w:id="133" w:author="Tamir Mhabary" w:date="2020-01-28T11:09:00Z">
+            <w:rPrChange w:id="137" w:author="Tamir Mhabary" w:date="2020-01-28T11:09:00Z">
               <w:rPr/>
             </w:rPrChange>
           </w:rPr>
           <w:t>4</w:t>
         </w:r>
       </w:ins>
-      <w:del w:id="134" w:author="Tamir Mhabary" w:date="2020-01-28T11:08:00Z">
+      <w:del w:id="138" w:author="Tamir Mhabary" w:date="2020-01-28T11:08:00Z">
         <w:r>
           <w:rPr>
             <w:highlight w:val="yellow"/>
-            <w:rPrChange w:id="135" w:author="Tamir Mhabary" w:date="2020-01-28T11:09:00Z">
+            <w:rPrChange w:id="139" w:author="Tamir Mhabary" w:date="2020-01-28T11:09:00Z">
               <w:rPr/>
             </w:rPrChange>
           </w:rPr>
@@ -5003,11 +4955,11 @@
     <w:p>
       <w:pPr>
         <w:rPr>
-          <w:del w:id="136" w:author="Tamir Mhabary" w:date="2020-01-28T11:09:00Z"/>
-        </w:rPr>
-      </w:pPr>
-      <w:commentRangeStart w:id="137"/>
-      <w:del w:id="138" w:author="Tamir Mhabary" w:date="2020-01-28T11:09:00Z">
+          <w:del w:id="140" w:author="Tamir Mhabary" w:date="2020-01-28T11:09:00Z"/>
+        </w:rPr>
+      </w:pPr>
+      <w:commentRangeStart w:id="141"/>
+      <w:del w:id="142" w:author="Tamir Mhabary" w:date="2020-01-28T11:09:00Z">
         <w:r>
           <w:delText>Each concept start</w:delText>
         </w:r>
@@ -5086,12 +5038,12 @@
         <w:r>
           <w:delText>lowing conditions are fulfilled:</w:delText>
         </w:r>
-        <w:commentRangeEnd w:id="137"/>
+        <w:commentRangeEnd w:id="141"/>
         <w:r>
           <w:rPr>
             <w:rStyle w:val="CommentReference"/>
           </w:rPr>
-          <w:commentReference w:id="137"/>
+          <w:commentReference w:id="141"/>
         </w:r>
       </w:del>
     </w:p>
@@ -5103,10 +5055,10 @@
           <w:numId w:val="25"/>
         </w:numPr>
         <w:rPr>
-          <w:del w:id="139" w:author="Tamir Mhabary" w:date="2020-01-28T11:09:00Z"/>
-        </w:rPr>
-      </w:pPr>
-      <w:del w:id="140" w:author="Tamir Mhabary" w:date="2020-01-28T11:09:00Z">
+          <w:del w:id="143" w:author="Tamir Mhabary" w:date="2020-01-28T11:09:00Z"/>
+        </w:rPr>
+      </w:pPr>
+      <w:del w:id="144" w:author="Tamir Mhabary" w:date="2020-01-28T11:09:00Z">
         <w:r>
           <w:delText>All the configurations in the concepts are evaluated</w:delText>
         </w:r>
@@ -5120,10 +5072,10 @@
           <w:numId w:val="25"/>
         </w:numPr>
         <w:rPr>
-          <w:del w:id="141" w:author="Tamir Mhabary" w:date="2020-01-28T11:09:00Z"/>
-        </w:rPr>
-      </w:pPr>
-      <w:del w:id="142" w:author="Tamir Mhabary" w:date="2020-01-28T11:09:00Z">
+          <w:del w:id="145" w:author="Tamir Mhabary" w:date="2020-01-28T11:09:00Z"/>
+        </w:rPr>
+      </w:pPr>
+      <w:del w:id="146" w:author="Tamir Mhabary" w:date="2020-01-28T11:09:00Z">
         <w:r>
           <w:rPr>
             <w:highlight w:val="yellow"/>
@@ -5140,7 +5092,7 @@
           <w:numId w:val="25"/>
         </w:numPr>
         <w:rPr>
-          <w:del w:id="143" w:author="Tamir Mhabary" w:date="2020-01-28T11:09:00Z"/>
+          <w:del w:id="147" w:author="Tamir Mhabary" w:date="2020-01-28T11:09:00Z"/>
         </w:rPr>
       </w:pPr>
     </w:p>
@@ -5152,10 +5104,10 @@
           <w:numId w:val="25"/>
         </w:numPr>
         <w:rPr>
-          <w:del w:id="144" w:author="Tamir Mhabary" w:date="2020-01-28T11:09:00Z"/>
-        </w:rPr>
-      </w:pPr>
-      <w:del w:id="145" w:author="Tamir Mhabary" w:date="2020-01-28T11:09:00Z">
+          <w:del w:id="148" w:author="Tamir Mhabary" w:date="2020-01-28T11:09:00Z"/>
+        </w:rPr>
+      </w:pPr>
+      <w:del w:id="149" w:author="Tamir Mhabary" w:date="2020-01-28T11:09:00Z">
         <w:r>
           <w:delText xml:space="preserve">Arrived at Gen = </w:delText>
         </w:r>
@@ -5175,10 +5127,10 @@
           <w:numId w:val="25"/>
         </w:numPr>
         <w:rPr>
-          <w:del w:id="146" w:author="Tamir Mhabary" w:date="2020-01-28T11:09:00Z"/>
-        </w:rPr>
-      </w:pPr>
-      <w:del w:id="147" w:author="Tamir Mhabary" w:date="2020-01-28T11:09:00Z">
+          <w:del w:id="150" w:author="Tamir Mhabary" w:date="2020-01-28T11:09:00Z"/>
+        </w:rPr>
+      </w:pPr>
+      <w:del w:id="151" w:author="Tamir Mhabary" w:date="2020-01-28T11:09:00Z">
         <w:r>
           <w:lastRenderedPageBreak/>
           <w:delText xml:space="preserve">If the predefined time of **** is passed.   </w:delText>
@@ -5188,17 +5140,17 @@
     <w:p>
       <w:pPr>
         <w:rPr>
-          <w:del w:id="148" w:author="Tamir Mhabary" w:date="2020-01-28T11:09:00Z"/>
-        </w:rPr>
-      </w:pPr>
-    </w:p>
-    <w:p>
-      <w:pPr>
-        <w:rPr>
-          <w:del w:id="149" w:author="Tamir Mhabary" w:date="2020-01-28T11:09:00Z"/>
-        </w:rPr>
-      </w:pPr>
-      <w:del w:id="150" w:author="Tamir Mhabary" w:date="2020-01-28T11:09:00Z">
+          <w:del w:id="152" w:author="Tamir Mhabary" w:date="2020-01-28T11:09:00Z"/>
+        </w:rPr>
+      </w:pPr>
+    </w:p>
+    <w:p>
+      <w:pPr>
+        <w:rPr>
+          <w:del w:id="153" w:author="Tamir Mhabary" w:date="2020-01-28T11:09:00Z"/>
+        </w:rPr>
+      </w:pPr>
+      <w:del w:id="154" w:author="Tamir Mhabary" w:date="2020-01-28T11:09:00Z">
         <w:r>
           <w:delText>Conditions 1</w:delText>
         </w:r>
@@ -5225,10 +5177,10 @@
     <w:p>
       <w:pPr>
         <w:rPr>
-          <w:del w:id="151" w:author="Tamir Mhabary" w:date="2020-01-28T11:09:00Z"/>
-        </w:rPr>
-      </w:pPr>
-      <w:del w:id="152" w:author="Tamir Mhabary" w:date="2020-01-28T11:09:00Z">
+          <w:del w:id="155" w:author="Tamir Mhabary" w:date="2020-01-28T11:09:00Z"/>
+        </w:rPr>
+      </w:pPr>
+      <w:del w:id="156" w:author="Tamir Mhabary" w:date="2020-01-28T11:09:00Z">
         <w:r>
           <w:delText xml:space="preserve">If the stop conditions aren’t fulfilled the algorithm continues for creating new configurations.   </w:delText>
         </w:r>
@@ -5237,10 +5189,10 @@
     <w:p>
       <w:pPr>
         <w:rPr>
-          <w:del w:id="153" w:author="Tamir Mhabary" w:date="2020-01-28T11:09:00Z"/>
-        </w:rPr>
-      </w:pPr>
-      <w:del w:id="154" w:author="Tamir Mhabary" w:date="2020-01-28T11:09:00Z">
+          <w:del w:id="157" w:author="Tamir Mhabary" w:date="2020-01-28T11:09:00Z"/>
+        </w:rPr>
+      </w:pPr>
+      <w:del w:id="158" w:author="Tamir Mhabary" w:date="2020-01-28T11:09:00Z">
         <w:r>
           <w:delText xml:space="preserve">If the concept is a small concept (a concept with less than </w:delText>
         </w:r>
@@ -5273,33 +5225,83 @@
     <w:p>
       <w:pPr>
         <w:rPr>
-          <w:ins w:id="155" w:author="Tamir Mhabary" w:date="2020-01-28T11:10:00Z"/>
-        </w:rPr>
-      </w:pPr>
-    </w:p>
-    <w:p>
-      <w:pPr>
-        <w:rPr>
-          <w:ins w:id="156" w:author="Tamir Mhabary" w:date="2020-01-28T11:10:00Z"/>
-        </w:rPr>
-      </w:pPr>
-      <w:ins w:id="157" w:author="Tamir Mhabary" w:date="2020-01-28T11:10:00Z">
-        <w:r>
-          <w:t>In order to speed up the genetic algorithm, all the concepts with up to 220 configurations are simulated before, this action take</w:t>
+          <w:ins w:id="159" w:author="Tamir Mhabary" w:date="2020-01-28T11:10:00Z"/>
+        </w:rPr>
+      </w:pPr>
+    </w:p>
+    <w:p>
+      <w:pPr>
+        <w:rPr>
+          <w:ins w:id="160" w:author="Tamir Mhabary" w:date="2020-01-28T11:10:00Z"/>
+        </w:rPr>
+      </w:pPr>
+      <w:ins w:id="161" w:author="Tamir Mhabary" w:date="2020-01-28T11:10:00Z">
+        <w:r>
+          <w:t xml:space="preserve">In order to speed up the genetic algorithm, all the concepts with up to </w:t>
+        </w:r>
+        <w:del w:id="162" w:author="Tamir Mhabary [2]" w:date="2020-03-06T09:05:00Z">
+          <w:r>
+            <w:delText>22</w:delText>
+          </w:r>
+        </w:del>
+      </w:ins>
+      <w:ins w:id="163" w:author="Tamir Mhabary [2]" w:date="2020-03-06T18:55:00Z">
+        <w:r>
+          <w:t>5</w:t>
+        </w:r>
+      </w:ins>
+      <w:ins w:id="164" w:author="Tamir Mhabary [2]" w:date="2020-03-06T09:05:00Z">
+        <w:r>
+          <w:t>0</w:t>
+        </w:r>
+      </w:ins>
+      <w:ins w:id="165" w:author="Tamir Mhabary" w:date="2020-01-28T11:10:00Z">
+        <w:r>
+          <w:t>0 configurations are simulated before, this action take</w:t>
         </w:r>
       </w:ins>
       <w:r>
         <w:t>s</w:t>
       </w:r>
-      <w:ins w:id="158" w:author="Tamir Mhabary" w:date="2020-01-28T11:10:00Z">
-        <w:r>
-          <w:t xml:space="preserve"> 2 days of computation time and help</w:t>
+      <w:ins w:id="166" w:author="Tamir Mhabary" w:date="2020-01-28T11:10:00Z">
+        <w:r>
+          <w:t xml:space="preserve"> </w:t>
+        </w:r>
+        <w:del w:id="167" w:author="Tamir Mhabary [2]" w:date="2020-03-06T09:06:00Z">
+          <w:r>
+            <w:delText>2</w:delText>
+          </w:r>
+        </w:del>
+      </w:ins>
+      <w:ins w:id="168" w:author="Tamir Mhabary [2]" w:date="2020-03-06T09:06:00Z">
+        <w:r>
+          <w:t>10</w:t>
+        </w:r>
+      </w:ins>
+      <w:ins w:id="169" w:author="Tamir Mhabary" w:date="2020-01-28T11:10:00Z">
+        <w:r>
+          <w:t xml:space="preserve"> days of computation time and</w:t>
+        </w:r>
+      </w:ins>
+      <w:ins w:id="170" w:author="Tamir Mhabary [2]" w:date="2020-03-06T09:37:00Z">
+        <w:r>
+          <w:t xml:space="preserve"> all the concepts with 5d</w:t>
+        </w:r>
+      </w:ins>
+      <w:ins w:id="171" w:author="Tamir Mhabary [2]" w:date="2020-03-06T09:38:00Z">
+        <w:r>
+          <w:t>of simulated before as well, what takes 5 more days of computation and</w:t>
+        </w:r>
+      </w:ins>
+      <w:ins w:id="172" w:author="Tamir Mhabary" w:date="2020-01-28T11:10:00Z">
+        <w:r>
+          <w:t xml:space="preserve"> help</w:t>
         </w:r>
       </w:ins>
       <w:r>
         <w:t>s</w:t>
       </w:r>
-      <w:ins w:id="159" w:author="Tamir Mhabary" w:date="2020-01-28T11:10:00Z">
+      <w:ins w:id="173" w:author="Tamir Mhabary" w:date="2020-01-28T11:10:00Z">
         <w:r>
           <w:t xml:space="preserve"> to handle the resources. </w:t>
         </w:r>
@@ -5308,34 +5310,62 @@
     <w:p>
       <w:pPr>
         <w:rPr>
-          <w:ins w:id="160" w:author="Tamir Mhabary" w:date="2020-01-29T08:44:00Z"/>
-        </w:rPr>
-      </w:pPr>
-      <w:ins w:id="161" w:author="Tamir Mhabary" w:date="2020-01-28T11:10:00Z">
-        <w:r>
-          <w:t>Each concept starts with a random population, and a different number of configurations according to the following method: *</w:t>
-        </w:r>
-        <w:r>
-          <w:rPr>
-            <w:highlight w:val="yellow"/>
-          </w:rPr>
-          <w:t>****</w:t>
-        </w:r>
-        <w:r>
-          <w:t>*. The evaluation is done by simulation of the selected configurations and calculation of their indices.   The calculated indices are checked, and if one of the configurations is dominating one of the configurations in the DWOI it replaces it. After the update of the DWOI, the old DWOI is entered into the archive. After the domination check and DWOI update (if needed) a fitness will be assigned to each configuration. The fitness is assigned by calculating Euclidean distance for each configuration from the DWOI when the configurations with the smallest distance are getting the higher fitness.</w:t>
-        </w:r>
-      </w:ins>
-      <w:ins w:id="162" w:author="Tamir Mhabary" w:date="2020-01-29T08:42:00Z">
+          <w:ins w:id="174" w:author="Tamir Mhabary" w:date="2020-01-29T08:44:00Z"/>
+        </w:rPr>
+      </w:pPr>
+      <w:ins w:id="175" w:author="Tamir Mhabary" w:date="2020-01-28T11:10:00Z">
+        <w:r>
+          <w:t>Each concept starts with a random population</w:t>
+        </w:r>
+      </w:ins>
+      <w:ins w:id="176" w:author="Tamir Mhabary [2]" w:date="2020-03-06T09:09:00Z">
+        <w:r>
+          <w:t xml:space="preserve"> of one. </w:t>
+        </w:r>
+      </w:ins>
+      <w:ins w:id="177" w:author="Tamir Mhabary [2]" w:date="2020-03-06T09:08:00Z">
+        <w:r>
+          <w:t xml:space="preserve"> </w:t>
+        </w:r>
+      </w:ins>
+      <w:ins w:id="178" w:author="Tamir Mhabary" w:date="2020-01-28T11:10:00Z">
+        <w:del w:id="179" w:author="Tamir Mhabary [2]" w:date="2020-03-06T09:09:00Z">
+          <w:r>
+            <w:delText>,</w:delText>
+          </w:r>
+        </w:del>
+        <w:r>
+          <w:t xml:space="preserve"> </w:t>
+        </w:r>
+        <w:del w:id="180" w:author="Tamir Mhabary [2]" w:date="2020-03-06T09:08:00Z">
+          <w:r>
+            <w:delText>and a different number of configurations according to the following method: *</w:delText>
+          </w:r>
+          <w:r>
+            <w:rPr>
+              <w:highlight w:val="yellow"/>
+            </w:rPr>
+            <w:delText>****</w:delText>
+          </w:r>
+          <w:r>
+            <w:delText xml:space="preserve">*. </w:delText>
+          </w:r>
+        </w:del>
+        <w:r>
+          <w:t>The evaluation is done by simulation of the selected configurations and calculation of their indices.   The calculated indices are checked, and if one of the configurations is dominating one of the configurations in the DWOI it replaces it. After the update of the DWOI, the old DWOI is entered into the archive. After the domination check and DWOI update (if needed) a fitness will be assigned to each configuration. The fitness is assigned by calculating Euclidean distance for each configuration from the DWOI when the configurations with the smallest distance are getting the higher fitness.</w:t>
+        </w:r>
+      </w:ins>
+      <w:ins w:id="181" w:author="Tamir Mhabary" w:date="2020-01-29T08:42:00Z">
         <w:r>
           <w:t xml:space="preserve"> The fitness </w:t>
         </w:r>
       </w:ins>
-      <w:ins w:id="163" w:author="Tamir Mhabary" w:date="2020-01-29T08:43:00Z">
+      <w:ins w:id="182" w:author="Tamir Mhabary" w:date="2020-01-29T08:43:00Z">
         <w:r>
           <w:t xml:space="preserve">is calculated </w:t>
         </w:r>
       </w:ins>
-      <w:ins w:id="164" w:author="Tamir Mhabary" w:date="2020-01-29T08:44:00Z">
+      <w:ins w:id="183" w:author="Tamir Mhabary" w:date="2020-01-29T08:44:00Z">
         <w:r>
           <w:t xml:space="preserve">as follow:   </w:t>
         </w:r>
@@ -5344,13 +5374,13 @@
     <w:p>
       <w:pPr>
         <w:rPr>
-          <w:ins w:id="165" w:author="Tamir Mhabary" w:date="2020-01-29T08:44:00Z"/>
+          <w:ins w:id="184" w:author="Tamir Mhabary" w:date="2020-01-29T08:44:00Z"/>
         </w:rPr>
       </w:pPr>
       <m:oMathPara>
         <m:oMath>
           <m:r>
-            <w:ins w:id="166" w:author="Tamir Mhabary" w:date="2020-01-29T08:44:00Z">
+            <w:ins w:id="185" w:author="Tamir Mhabary" w:date="2020-01-29T08:44:00Z">
               <w:rPr>
                 <w:rFonts w:ascii="Cambria Math" w:hAnsi="Cambria Math"/>
               </w:rPr>
@@ -5360,7 +5390,7 @@
           <m:sSup>
             <m:sSupPr>
               <m:ctrlPr>
-                <w:ins w:id="167" w:author="Tamir Mhabary" w:date="2020-01-29T08:44:00Z">
+                <w:ins w:id="186" w:author="Tamir Mhabary" w:date="2020-01-29T08:44:00Z">
                   <w:rPr>
                     <w:rFonts w:ascii="Cambria Math" w:hAnsi="Cambria Math"/>
                     <w:i/>
@@ -5370,7 +5400,7 @@
             </m:sSupPr>
             <m:e>
               <m:r>
-                <w:ins w:id="168" w:author="Tamir Mhabary" w:date="2020-01-29T08:44:00Z">
+                <w:ins w:id="187" w:author="Tamir Mhabary" w:date="2020-01-29T08:44:00Z">
                   <w:rPr>
                     <w:rFonts w:ascii="Cambria Math" w:hAnsi="Cambria Math"/>
                   </w:rPr>
@@ -5380,7 +5410,7 @@
             </m:e>
             <m:sup>
               <m:r>
-                <w:ins w:id="169" w:author="Tamir Mhabary" w:date="2020-01-29T08:44:00Z">
+                <w:ins w:id="188" w:author="Tamir Mhabary" w:date="2020-01-29T08:44:00Z">
                   <w:rPr>
                     <w:rFonts w:ascii="Cambria Math" w:hAnsi="Cambria Math"/>
                   </w:rPr>
@@ -5388,25 +5418,15 @@
                 </w:ins>
               </m:r>
               <m:r>
-                <w:ins w:id="170" w:author="Tamir Mhabary" w:date="2020-02-02T10:40:00Z">
+                <w:ins w:id="189" w:author="Tamir Mhabary" w:date="2020-02-02T10:40:00Z">
                   <w:rPr>
                     <w:rFonts w:ascii="Cambria Math" w:hAnsi="Cambria Math"/>
                   </w:rPr>
-                  <m:t>1.</m:t>
-                </w:ins>
-              </m:r>
-              <w:bookmarkStart w:id="171" w:name="_GoBack"/>
-              <w:bookmarkEnd w:id="171"/>
-              <m:r>
-                <w:ins w:id="172" w:author="Tamir Mhabary" w:date="2020-02-02T10:40:00Z">
-                  <w:rPr>
-                    <w:rFonts w:ascii="Cambria Math" w:hAnsi="Cambria Math"/>
-                  </w:rPr>
-                  <m:t>5</m:t>
+                  <m:t>1.5</m:t>
                 </w:ins>
               </m:r>
               <m:r>
-                <w:ins w:id="173" w:author="Tamir Mhabary" w:date="2020-02-02T10:37:00Z">
+                <w:ins w:id="190" w:author="Tamir Mhabary" w:date="2020-02-02T10:37:00Z">
                   <w:rPr>
                     <w:rFonts w:ascii="Cambria Math" w:hAnsi="Cambria Math"/>
                   </w:rPr>
@@ -5414,7 +5434,7 @@
                 </w:ins>
               </m:r>
               <m:r>
-                <w:ins w:id="174" w:author="Tamir Mhabary" w:date="2020-01-29T08:44:00Z">
+                <w:ins w:id="191" w:author="Tamir Mhabary" w:date="2020-01-29T08:44:00Z">
                   <w:rPr>
                     <w:rFonts w:ascii="Cambria Math" w:hAnsi="Cambria Math"/>
                   </w:rPr>
@@ -5429,18 +5449,17 @@
     <w:p>
       <w:pPr>
         <w:rPr>
-          <w:ins w:id="175" w:author="Tamir Mhabary" w:date="2020-01-29T08:43:00Z"/>
-        </w:rPr>
-      </w:pPr>
-      <w:proofErr w:type="gramStart"/>
-      <w:ins w:id="176" w:author="Tamir Mhabary" w:date="2020-01-29T08:44:00Z">
+          <w:ins w:id="192" w:author="Tamir Mhabary" w:date="2020-01-29T08:43:00Z"/>
+        </w:rPr>
+      </w:pPr>
+      <w:ins w:id="193" w:author="Tamir Mhabary" w:date="2020-01-29T08:44:00Z">
         <w:r>
           <w:t>When</w:t>
         </w:r>
       </w:ins>
       <m:oMath>
         <m:r>
-          <w:ins w:id="177" w:author="Tamir Mhabary" w:date="2020-01-29T08:45:00Z">
+          <w:ins w:id="194" w:author="Tamir Mhabary" w:date="2020-01-29T08:45:00Z">
             <w:rPr>
               <w:rFonts w:ascii="Cambria Math" w:hAnsi="Cambria Math"/>
             </w:rPr>
@@ -5448,46 +5467,42 @@
           </w:ins>
         </m:r>
       </m:oMath>
-      <w:ins w:id="178" w:author="Tamir Mhabary" w:date="2020-01-29T08:45:00Z">
-        <w:r>
-          <w:t xml:space="preserve"> is the fitness of the i-</w:t>
+      <w:ins w:id="195" w:author="Tamir Mhabary" w:date="2020-01-29T08:45:00Z">
+        <w:r>
+          <w:t xml:space="preserve"> is the fitness of the </w:t>
         </w:r>
         <w:proofErr w:type="spellStart"/>
         <w:r>
-          <w:t>th</w:t>
+          <w:t>i-th</w:t>
         </w:r>
         <w:proofErr w:type="spellEnd"/>
         <w:r>
           <w:t xml:space="preserve"> element</w:t>
         </w:r>
       </w:ins>
-      <w:ins w:id="179" w:author="Tamir Mhabary" w:date="2020-01-29T08:44:00Z">
+      <w:ins w:id="196" w:author="Tamir Mhabary" w:date="2020-01-29T08:44:00Z">
         <w:r>
           <w:t xml:space="preserve"> </w:t>
         </w:r>
       </w:ins>
-      <w:ins w:id="180" w:author="Tamir Mhabary" w:date="2020-01-29T08:45:00Z">
+      <w:ins w:id="197" w:author="Tamir Mhabary" w:date="2020-01-29T08:45:00Z">
         <w:r>
           <w:t xml:space="preserve">and </w:t>
         </w:r>
       </w:ins>
-      <w:ins w:id="181" w:author="Tamir Mhabary" w:date="2020-01-29T08:44:00Z">
-        <w:r>
-          <w:t>d</w:t>
-        </w:r>
-        <w:proofErr w:type="gramEnd"/>
-        <w:r>
-          <w:t xml:space="preserve"> is the distance from the DWOI.</w:t>
-        </w:r>
-      </w:ins>
-    </w:p>
-    <w:p>
-      <w:pPr>
-        <w:rPr>
-          <w:ins w:id="182" w:author="Tamir Mhabary" w:date="2020-01-28T11:10:00Z"/>
-        </w:rPr>
-      </w:pPr>
-      <w:ins w:id="183" w:author="Tamir Mhabary" w:date="2020-01-28T11:10:00Z">
+      <w:ins w:id="198" w:author="Tamir Mhabary" w:date="2020-01-29T08:44:00Z">
+        <w:r>
+          <w:t>d is the distance from the DWOI.</w:t>
+        </w:r>
+      </w:ins>
+    </w:p>
+    <w:p>
+      <w:pPr>
+        <w:rPr>
+          <w:ins w:id="199" w:author="Tamir Mhabary" w:date="2020-01-28T11:10:00Z"/>
+        </w:rPr>
+      </w:pPr>
+      <w:ins w:id="200" w:author="Tamir Mhabary" w:date="2020-01-28T11:10:00Z">
         <w:r>
           <w:t xml:space="preserve"> After the assign fitness step, there is a stop condition step.  In this step, it's checked if one of the following conditions are fulfilled:</w:t>
         </w:r>
@@ -5501,10 +5516,10 @@
           <w:numId w:val="25"/>
         </w:numPr>
         <w:rPr>
-          <w:ins w:id="184" w:author="Tamir Mhabary" w:date="2020-01-28T11:10:00Z"/>
-        </w:rPr>
-      </w:pPr>
-      <w:ins w:id="185" w:author="Tamir Mhabary" w:date="2020-01-28T11:10:00Z">
+          <w:ins w:id="201" w:author="Tamir Mhabary" w:date="2020-01-28T11:10:00Z"/>
+        </w:rPr>
+      </w:pPr>
+      <w:ins w:id="202" w:author="Tamir Mhabary" w:date="2020-01-28T11:10:00Z">
         <w:r>
           <w:t>All the configurations in the concepts are evaluated</w:t>
         </w:r>
@@ -5518,10 +5533,10 @@
           <w:numId w:val="25"/>
         </w:numPr>
         <w:rPr>
-          <w:ins w:id="186" w:author="Tamir Mhabary" w:date="2020-01-28T11:10:00Z"/>
-        </w:rPr>
-      </w:pPr>
-      <w:ins w:id="187" w:author="Tamir Mhabary" w:date="2020-01-28T11:10:00Z">
+          <w:ins w:id="203" w:author="Tamir Mhabary" w:date="2020-01-28T11:10:00Z"/>
+        </w:rPr>
+      </w:pPr>
+      <w:ins w:id="204" w:author="Tamir Mhabary" w:date="2020-01-28T11:10:00Z">
         <w:r>
           <w:rPr>
             <w:highlight w:val="yellow"/>
@@ -5538,7 +5553,7 @@
           <w:numId w:val="25"/>
         </w:numPr>
         <w:rPr>
-          <w:ins w:id="188" w:author="Tamir Mhabary" w:date="2020-01-28T11:10:00Z"/>
+          <w:ins w:id="205" w:author="Tamir Mhabary" w:date="2020-01-28T11:10:00Z"/>
         </w:rPr>
       </w:pPr>
     </w:p>
@@ -5550,10 +5565,10 @@
           <w:numId w:val="25"/>
         </w:numPr>
         <w:rPr>
-          <w:ins w:id="189" w:author="Tamir Mhabary" w:date="2020-01-28T11:10:00Z"/>
-        </w:rPr>
-      </w:pPr>
-      <w:ins w:id="190" w:author="Tamir Mhabary" w:date="2020-01-28T11:10:00Z">
+          <w:ins w:id="206" w:author="Tamir Mhabary" w:date="2020-01-28T11:10:00Z"/>
+        </w:rPr>
+      </w:pPr>
+      <w:ins w:id="207" w:author="Tamir Mhabary" w:date="2020-01-28T11:10:00Z">
         <w:r>
           <w:t xml:space="preserve">Arrived at Gen = </w:t>
         </w:r>
@@ -5573,10 +5588,10 @@
           <w:numId w:val="25"/>
         </w:numPr>
         <w:rPr>
-          <w:ins w:id="191" w:author="Tamir Mhabary" w:date="2020-01-28T11:10:00Z"/>
-        </w:rPr>
-      </w:pPr>
-      <w:ins w:id="192" w:author="Tamir Mhabary" w:date="2020-01-28T11:10:00Z">
+          <w:ins w:id="208" w:author="Tamir Mhabary" w:date="2020-01-28T11:10:00Z"/>
+        </w:rPr>
+      </w:pPr>
+      <w:ins w:id="209" w:author="Tamir Mhabary" w:date="2020-01-28T11:10:00Z">
         <w:r>
           <w:t xml:space="preserve">If the predefined time of **** is passed.   </w:t>
         </w:r>
@@ -5585,17 +5600,17 @@
     <w:p>
       <w:pPr>
         <w:rPr>
-          <w:ins w:id="193" w:author="Tamir Mhabary" w:date="2020-01-28T11:10:00Z"/>
-        </w:rPr>
-      </w:pPr>
-    </w:p>
-    <w:p>
-      <w:pPr>
-        <w:rPr>
-          <w:ins w:id="194" w:author="Tamir Mhabary" w:date="2020-01-28T11:10:00Z"/>
-        </w:rPr>
-      </w:pPr>
-      <w:ins w:id="195" w:author="Tamir Mhabary" w:date="2020-01-28T11:10:00Z">
+          <w:ins w:id="210" w:author="Tamir Mhabary" w:date="2020-01-28T11:10:00Z"/>
+        </w:rPr>
+      </w:pPr>
+    </w:p>
+    <w:p>
+      <w:pPr>
+        <w:rPr>
+          <w:ins w:id="211" w:author="Tamir Mhabary" w:date="2020-01-28T11:10:00Z"/>
+        </w:rPr>
+      </w:pPr>
+      <w:ins w:id="212" w:author="Tamir Mhabary" w:date="2020-01-28T11:10:00Z">
         <w:r>
           <w:t>Conditions 1</w:t>
         </w:r>
@@ -5633,10 +5648,10 @@
     <w:p>
       <w:pPr>
         <w:rPr>
-          <w:ins w:id="196" w:author="Tamir Mhabary" w:date="2020-01-28T11:10:00Z"/>
-        </w:rPr>
-      </w:pPr>
-      <w:ins w:id="197" w:author="Tamir Mhabary" w:date="2020-01-28T11:10:00Z">
+          <w:ins w:id="213" w:author="Tamir Mhabary" w:date="2020-01-28T11:10:00Z"/>
+        </w:rPr>
+      </w:pPr>
+      <w:ins w:id="214" w:author="Tamir Mhabary" w:date="2020-01-28T11:10:00Z">
         <w:r>
           <w:t xml:space="preserve">If the stop conditions aren’t fulfilled the algorithm continues for creating new configurations.   </w:t>
         </w:r>
@@ -5645,10 +5660,10 @@
     <w:p>
       <w:pPr>
         <w:rPr>
-          <w:ins w:id="198" w:author="Tamir Mhabary" w:date="2020-01-29T13:10:00Z"/>
-        </w:rPr>
-      </w:pPr>
-      <w:ins w:id="199" w:author="Tamir Mhabary" w:date="2020-01-28T11:10:00Z">
+          <w:ins w:id="215" w:author="Tamir Mhabary" w:date="2020-01-29T13:10:00Z"/>
+        </w:rPr>
+      </w:pPr>
+      <w:ins w:id="216" w:author="Tamir Mhabary" w:date="2020-01-28T11:10:00Z">
         <w:r>
           <w:t xml:space="preserve">If the concept is a small concept (a concept with less than </w:t>
         </w:r>
@@ -5667,7 +5682,11 @@
         </w:r>
         <w:proofErr w:type="spellEnd"/>
         <w:r>
-          <w:t xml:space="preserve"> are entered into the selection, which performed by </w:t>
+          <w:t xml:space="preserve"> are entered into the selection, which </w:t>
+        </w:r>
+        <w:r>
+          <w:lastRenderedPageBreak/>
+          <w:t xml:space="preserve">performed by </w:t>
         </w:r>
         <w:r>
           <w:rPr>
@@ -5679,250 +5698,238 @@
           <w:t xml:space="preserve"> and from this step into the mating step.  The</w:t>
         </w:r>
       </w:ins>
-      <w:ins w:id="200" w:author="Tamir Mhabary" w:date="2020-01-29T13:10:00Z">
+      <w:ins w:id="217" w:author="Tamir Mhabary" w:date="2020-01-29T13:10:00Z">
         <w:r>
           <w:t xml:space="preserve"> </w:t>
         </w:r>
       </w:ins>
-      <w:ins w:id="201" w:author="Tamir Mhabary" w:date="2020-01-28T11:10:00Z">
+      <w:ins w:id="218" w:author="Tamir Mhabary" w:date="2020-01-28T11:10:00Z">
         <w:r>
           <w:t xml:space="preserve">mating step </w:t>
         </w:r>
       </w:ins>
-      <w:ins w:id="202" w:author="Tamir Mhabary" w:date="2020-01-29T10:36:00Z">
+      <w:ins w:id="219" w:author="Tamir Mhabary" w:date="2020-01-29T10:36:00Z">
         <w:r>
           <w:t>builds</w:t>
         </w:r>
       </w:ins>
-      <w:ins w:id="203" w:author="Tamir Mhabary" w:date="2020-01-29T10:35:00Z">
-        <w:r>
-          <w:t xml:space="preserve"> from crossover and</w:t>
-        </w:r>
-      </w:ins>
-      <w:ins w:id="204" w:author="Tamir Mhabary" w:date="2020-01-29T10:37:00Z">
-        <w:r>
-          <w:t xml:space="preserve"> mutation.</w:t>
-        </w:r>
-      </w:ins>
-    </w:p>
-    <w:p>
-      <w:pPr>
-        <w:rPr>
-          <w:ins w:id="205" w:author="Tamir Mhabary" w:date="2020-01-29T10:37:00Z"/>
-        </w:rPr>
-      </w:pPr>
-      <w:ins w:id="206" w:author="Tamir Mhabary" w:date="2020-01-28T11:10:00Z">
-        <w:r>
-          <w:lastRenderedPageBreak/>
+      <w:ins w:id="220" w:author="Tamir Mhabary [2]" w:date="2020-03-06T09:07:00Z">
+        <w:r>
+          <w:t xml:space="preserve"> only</w:t>
+        </w:r>
+      </w:ins>
+      <w:ins w:id="221" w:author="Tamir Mhabary" w:date="2020-01-29T10:35:00Z">
+        <w:r>
+          <w:t xml:space="preserve"> from </w:t>
+        </w:r>
+        <w:del w:id="222" w:author="Tamir Mhabary [2]" w:date="2020-03-06T09:07:00Z">
+          <w:r>
+            <w:delText>crossover and</w:delText>
+          </w:r>
+        </w:del>
+      </w:ins>
+      <w:ins w:id="223" w:author="Tamir Mhabary" w:date="2020-01-29T10:37:00Z">
+        <w:del w:id="224" w:author="Tamir Mhabary [2]" w:date="2020-03-06T09:07:00Z">
+          <w:r>
+            <w:delText xml:space="preserve"> </w:delText>
+          </w:r>
+        </w:del>
+        <w:r>
+          <w:t>mutation.</w:t>
+        </w:r>
+      </w:ins>
+    </w:p>
+    <w:p>
+      <w:pPr>
+        <w:rPr>
+          <w:ins w:id="225" w:author="Tamir Mhabary" w:date="2020-01-29T10:37:00Z"/>
+          <w:del w:id="226" w:author="Tamir Mhabary [2]" w:date="2020-03-06T09:07:00Z"/>
+        </w:rPr>
+      </w:pPr>
+      <w:ins w:id="227" w:author="Tamir Mhabary" w:date="2020-01-28T11:10:00Z">
+        <w:r>
           <w:t xml:space="preserve"> </w:t>
         </w:r>
       </w:ins>
-      <w:ins w:id="207" w:author="Tamir Mhabary" w:date="2020-01-29T10:36:00Z">
-        <w:r>
-          <w:t>The crossover is performed</w:t>
-        </w:r>
-      </w:ins>
-      <w:ins w:id="208" w:author="Tamir Mhabary" w:date="2020-01-29T10:37:00Z">
-        <w:r>
-          <w:t xml:space="preserve"> as follows</w:t>
-        </w:r>
-      </w:ins>
-      <w:ins w:id="209" w:author="Tamir Mhabary" w:date="2020-01-29T13:06:00Z">
-        <w:r>
-          <w:t xml:space="preserve"> (</w:t>
-        </w:r>
-        <w:r>
-          <w:rPr>
-            <w:highlight w:val="yellow"/>
-            <w:rPrChange w:id="210" w:author="Tamir Mhabary" w:date="2020-01-29T13:06:00Z">
-              <w:rPr/>
-            </w:rPrChange>
-          </w:rPr>
-          <w:t xml:space="preserve">add </w:t>
-        </w:r>
-        <w:proofErr w:type="gramStart"/>
-        <w:r>
-          <w:rPr>
-            <w:highlight w:val="yellow"/>
-            <w:rPrChange w:id="211" w:author="Tamir Mhabary" w:date="2020-01-29T13:06:00Z">
-              <w:rPr/>
-            </w:rPrChange>
-          </w:rPr>
-          <w:t>figure )</w:t>
-        </w:r>
-      </w:ins>
-      <w:proofErr w:type="gramEnd"/>
-      <w:ins w:id="212" w:author="Tamir Mhabary" w:date="2020-01-29T10:37:00Z">
-        <w:r>
-          <w:rPr>
-            <w:highlight w:val="yellow"/>
-            <w:rPrChange w:id="213" w:author="Tamir Mhabary" w:date="2020-01-29T13:06:00Z">
-              <w:rPr/>
-            </w:rPrChange>
-          </w:rPr>
-          <w:t>:</w:t>
-        </w:r>
-      </w:ins>
-    </w:p>
-    <w:p>
-      <w:pPr>
-        <w:pStyle w:val="ListParagraph"/>
-        <w:numPr>
-          <w:ilvl w:val="0"/>
-          <w:numId w:val="11"/>
-        </w:numPr>
-        <w:rPr>
-          <w:ins w:id="214" w:author="Tamir Mhabary" w:date="2020-01-29T10:39:00Z"/>
-        </w:rPr>
-        <w:pPrChange w:id="215" w:author="Tamir Mhabary" w:date="2020-01-29T10:37:00Z">
-          <w:pPr/>
-        </w:pPrChange>
-      </w:pPr>
-      <w:ins w:id="216" w:author="Tamir Mhabary" w:date="2020-01-29T10:39:00Z">
-        <w:r>
-          <w:t>Select a random number (i) between 1 to number DOF</w:t>
-        </w:r>
-      </w:ins>
-      <w:ins w:id="217" w:author="Tamir Mhabary" w:date="2020-01-29T10:36:00Z">
-        <w:r>
-          <w:t xml:space="preserve"> </w:t>
-        </w:r>
-      </w:ins>
-      <w:ins w:id="218" w:author="Tamir Mhabary" w:date="2020-01-29T10:41:00Z">
-        <w:r>
-          <w:t>-1</w:t>
-        </w:r>
-      </w:ins>
-    </w:p>
-    <w:p>
-      <w:pPr>
-        <w:pStyle w:val="ListParagraph"/>
-        <w:numPr>
-          <w:ilvl w:val="0"/>
-          <w:numId w:val="11"/>
-        </w:numPr>
-        <w:rPr>
-          <w:ins w:id="219" w:author="Tamir Mhabary" w:date="2020-01-29T10:44:00Z"/>
-        </w:rPr>
-        <w:pPrChange w:id="220" w:author="Tamir Mhabary" w:date="2020-01-29T10:37:00Z">
-          <w:pPr/>
-        </w:pPrChange>
-      </w:pPr>
-      <w:ins w:id="221" w:author="Tamir Mhabary" w:date="2020-01-29T10:40:00Z">
-        <w:r>
-          <w:t xml:space="preserve">From parent 1 take  </w:t>
-        </w:r>
-      </w:ins>
-      <w:ins w:id="222" w:author="Tamir Mhabary" w:date="2020-01-29T10:41:00Z">
-        <w:r>
-          <w:t>the configuration data (</w:t>
-        </w:r>
-      </w:ins>
-      <w:ins w:id="223" w:author="Tamir Mhabary" w:date="2020-01-29T10:42:00Z">
-        <w:r>
-          <w:t>joints type &amp; ax</w:t>
-        </w:r>
-      </w:ins>
-      <w:ins w:id="224" w:author="Tamir Mhabary" w:date="2020-01-29T10:43:00Z">
-        <w:r>
-          <w:t>e</w:t>
-        </w:r>
-      </w:ins>
-      <w:ins w:id="225" w:author="Tamir Mhabary" w:date="2020-01-29T10:42:00Z">
-        <w:r>
-          <w:t>s and links length) from the first until the i-</w:t>
-        </w:r>
-        <w:proofErr w:type="spellStart"/>
-        <w:r>
-          <w:t>th</w:t>
-        </w:r>
-        <w:proofErr w:type="spellEnd"/>
-        <w:r>
-          <w:t xml:space="preserve"> </w:t>
-        </w:r>
-      </w:ins>
-      <w:ins w:id="226" w:author="Tamir Mhabary" w:date="2020-01-29T10:44:00Z">
-        <w:r>
-          <w:t>element</w:t>
-        </w:r>
-      </w:ins>
-    </w:p>
-    <w:p>
-      <w:pPr>
-        <w:pStyle w:val="ListParagraph"/>
-        <w:numPr>
-          <w:ilvl w:val="0"/>
-          <w:numId w:val="11"/>
-        </w:numPr>
-        <w:rPr>
-          <w:ins w:id="227" w:author="Tamir Mhabary" w:date="2020-01-29T10:45:00Z"/>
-        </w:rPr>
-        <w:pPrChange w:id="228" w:author="Tamir Mhabary" w:date="2020-01-29T10:37:00Z">
-          <w:pPr/>
-        </w:pPrChange>
-      </w:pPr>
-      <w:ins w:id="229" w:author="Tamir Mhabary" w:date="2020-01-29T10:44:00Z">
-        <w:r>
-          <w:t>From parent 2 tak</w:t>
-        </w:r>
-      </w:ins>
-      <w:ins w:id="230" w:author="Tamir Mhabary" w:date="2020-01-29T10:45:00Z">
-        <w:r>
-          <w:t>e</w:t>
-        </w:r>
-      </w:ins>
-      <w:ins w:id="231" w:author="Tamir Mhabary" w:date="2020-01-29T10:44:00Z">
-        <w:r>
-          <w:t xml:space="preserve"> the configuration data from the i-</w:t>
-        </w:r>
-        <w:proofErr w:type="spellStart"/>
-        <w:r>
-          <w:t>th</w:t>
-        </w:r>
-        <w:proofErr w:type="spellEnd"/>
-        <w:r>
-          <w:t xml:space="preserve"> element to the end</w:t>
-        </w:r>
-      </w:ins>
-    </w:p>
-    <w:p>
-      <w:pPr>
-        <w:pStyle w:val="ListParagraph"/>
-        <w:numPr>
-          <w:ilvl w:val="0"/>
-          <w:numId w:val="11"/>
-        </w:numPr>
-        <w:rPr>
-          <w:ins w:id="232" w:author="Tamir Mhabary" w:date="2020-01-29T10:45:00Z"/>
-        </w:rPr>
-        <w:pPrChange w:id="233" w:author="Tamir Mhabary" w:date="2020-01-29T10:37:00Z">
-          <w:pPr/>
-        </w:pPrChange>
-      </w:pPr>
-      <w:ins w:id="234" w:author="Tamir Mhabary" w:date="2020-01-29T10:45:00Z">
-        <w:r>
-          <w:t>Combine the data from parent 1 and parent 2</w:t>
-        </w:r>
-      </w:ins>
-    </w:p>
-    <w:p>
-      <w:pPr>
-        <w:pStyle w:val="ListParagraph"/>
-        <w:numPr>
-          <w:ilvl w:val="0"/>
-          <w:numId w:val="11"/>
-        </w:numPr>
-        <w:rPr>
-          <w:ins w:id="235" w:author="Tamir Mhabary" w:date="2020-01-29T13:03:00Z"/>
-        </w:rPr>
-        <w:pPrChange w:id="236" w:author="Tamir Mhabary" w:date="2020-01-29T10:37:00Z">
-          <w:pPr/>
-        </w:pPrChange>
-      </w:pPr>
-      <w:ins w:id="237" w:author="Tamir Mhabary" w:date="2020-01-29T10:45:00Z">
-        <w:r>
-          <w:t>Check if the offspring belong to the concept</w:t>
-        </w:r>
+      <w:ins w:id="228" w:author="Tamir Mhabary" w:date="2020-01-29T10:36:00Z">
+        <w:del w:id="229" w:author="Tamir Mhabary [2]" w:date="2020-03-06T09:07:00Z">
+          <w:r>
+            <w:delText>The crossover is performed</w:delText>
+          </w:r>
+        </w:del>
+      </w:ins>
+      <w:ins w:id="230" w:author="Tamir Mhabary" w:date="2020-01-29T10:37:00Z">
+        <w:del w:id="231" w:author="Tamir Mhabary [2]" w:date="2020-03-06T09:07:00Z">
+          <w:r>
+            <w:delText xml:space="preserve"> as follows</w:delText>
+          </w:r>
+        </w:del>
+      </w:ins>
+      <w:ins w:id="232" w:author="Tamir Mhabary" w:date="2020-01-29T13:06:00Z">
+        <w:del w:id="233" w:author="Tamir Mhabary [2]" w:date="2020-03-06T09:07:00Z">
+          <w:r>
+            <w:delText xml:space="preserve"> (</w:delText>
+          </w:r>
+          <w:r>
+            <w:rPr>
+              <w:highlight w:val="yellow"/>
+              <w:rPrChange w:id="234" w:author="Tamir Mhabary" w:date="2020-01-29T13:06:00Z">
+                <w:rPr/>
+              </w:rPrChange>
+            </w:rPr>
+            <w:delText>add figure )</w:delText>
+          </w:r>
+        </w:del>
+      </w:ins>
+      <w:ins w:id="235" w:author="Tamir Mhabary" w:date="2020-01-29T10:37:00Z">
+        <w:del w:id="236" w:author="Tamir Mhabary [2]" w:date="2020-03-06T09:07:00Z">
+          <w:r>
+            <w:rPr>
+              <w:highlight w:val="yellow"/>
+              <w:rPrChange w:id="237" w:author="Tamir Mhabary" w:date="2020-01-29T13:06:00Z">
+                <w:rPr/>
+              </w:rPrChange>
+            </w:rPr>
+            <w:delText>:</w:delText>
+          </w:r>
+        </w:del>
+      </w:ins>
+    </w:p>
+    <w:p>
+      <w:pPr>
+        <w:rPr>
+          <w:ins w:id="238" w:author="Tamir Mhabary" w:date="2020-01-29T10:39:00Z"/>
+          <w:del w:id="239" w:author="Tamir Mhabary [2]" w:date="2020-03-06T09:07:00Z"/>
+        </w:rPr>
+      </w:pPr>
+      <w:ins w:id="240" w:author="Tamir Mhabary" w:date="2020-01-29T10:39:00Z">
+        <w:del w:id="241" w:author="Tamir Mhabary [2]" w:date="2020-03-06T09:07:00Z">
+          <w:r>
+            <w:delText>Select a random number (i) between 1 to number DOF</w:delText>
+          </w:r>
+        </w:del>
+      </w:ins>
+      <w:ins w:id="242" w:author="Tamir Mhabary" w:date="2020-01-29T10:36:00Z">
+        <w:del w:id="243" w:author="Tamir Mhabary [2]" w:date="2020-03-06T09:07:00Z">
+          <w:r>
+            <w:delText xml:space="preserve"> </w:delText>
+          </w:r>
+        </w:del>
+      </w:ins>
+      <w:ins w:id="244" w:author="Tamir Mhabary" w:date="2020-01-29T10:41:00Z">
+        <w:del w:id="245" w:author="Tamir Mhabary [2]" w:date="2020-03-06T09:07:00Z">
+          <w:r>
+            <w:delText>-1</w:delText>
+          </w:r>
+        </w:del>
+      </w:ins>
+    </w:p>
+    <w:p>
+      <w:pPr>
+        <w:rPr>
+          <w:ins w:id="246" w:author="Tamir Mhabary" w:date="2020-01-29T10:44:00Z"/>
+          <w:del w:id="247" w:author="Tamir Mhabary [2]" w:date="2020-03-06T09:07:00Z"/>
+        </w:rPr>
+      </w:pPr>
+      <w:ins w:id="248" w:author="Tamir Mhabary" w:date="2020-01-29T10:40:00Z">
+        <w:del w:id="249" w:author="Tamir Mhabary [2]" w:date="2020-03-06T09:07:00Z">
+          <w:r>
+            <w:delText xml:space="preserve">From parent 1 take  </w:delText>
+          </w:r>
+        </w:del>
+      </w:ins>
+      <w:ins w:id="250" w:author="Tamir Mhabary" w:date="2020-01-29T10:41:00Z">
+        <w:del w:id="251" w:author="Tamir Mhabary [2]" w:date="2020-03-06T09:07:00Z">
+          <w:r>
+            <w:delText>the configuration data (</w:delText>
+          </w:r>
+        </w:del>
+      </w:ins>
+      <w:ins w:id="252" w:author="Tamir Mhabary" w:date="2020-01-29T10:42:00Z">
+        <w:del w:id="253" w:author="Tamir Mhabary [2]" w:date="2020-03-06T09:07:00Z">
+          <w:r>
+            <w:delText>joints type &amp; ax</w:delText>
+          </w:r>
+        </w:del>
+      </w:ins>
+      <w:ins w:id="254" w:author="Tamir Mhabary" w:date="2020-01-29T10:43:00Z">
+        <w:del w:id="255" w:author="Tamir Mhabary [2]" w:date="2020-03-06T09:07:00Z">
+          <w:r>
+            <w:delText>e</w:delText>
+          </w:r>
+        </w:del>
+      </w:ins>
+      <w:ins w:id="256" w:author="Tamir Mhabary" w:date="2020-01-29T10:42:00Z">
+        <w:del w:id="257" w:author="Tamir Mhabary [2]" w:date="2020-03-06T09:07:00Z">
+          <w:r>
+            <w:delText xml:space="preserve">s and links length) from the first until the i-th </w:delText>
+          </w:r>
+        </w:del>
+      </w:ins>
+      <w:ins w:id="258" w:author="Tamir Mhabary" w:date="2020-01-29T10:44:00Z">
+        <w:del w:id="259" w:author="Tamir Mhabary [2]" w:date="2020-03-06T09:07:00Z">
+          <w:r>
+            <w:delText>element</w:delText>
+          </w:r>
+        </w:del>
+      </w:ins>
+    </w:p>
+    <w:p>
+      <w:pPr>
+        <w:rPr>
+          <w:ins w:id="260" w:author="Tamir Mhabary" w:date="2020-01-29T10:45:00Z"/>
+          <w:del w:id="261" w:author="Tamir Mhabary [2]" w:date="2020-03-06T09:07:00Z"/>
+        </w:rPr>
+      </w:pPr>
+      <w:ins w:id="262" w:author="Tamir Mhabary" w:date="2020-01-29T10:44:00Z">
+        <w:del w:id="263" w:author="Tamir Mhabary [2]" w:date="2020-03-06T09:07:00Z">
+          <w:r>
+            <w:delText>From parent 2 tak</w:delText>
+          </w:r>
+        </w:del>
+      </w:ins>
+      <w:ins w:id="264" w:author="Tamir Mhabary" w:date="2020-01-29T10:45:00Z">
+        <w:del w:id="265" w:author="Tamir Mhabary [2]" w:date="2020-03-06T09:07:00Z">
+          <w:r>
+            <w:delText>e</w:delText>
+          </w:r>
+        </w:del>
+      </w:ins>
+      <w:ins w:id="266" w:author="Tamir Mhabary" w:date="2020-01-29T10:44:00Z">
+        <w:del w:id="267" w:author="Tamir Mhabary [2]" w:date="2020-03-06T09:07:00Z">
+          <w:r>
+            <w:delText xml:space="preserve"> the configuration data from the i-th element to the end</w:delText>
+          </w:r>
+        </w:del>
+      </w:ins>
+    </w:p>
+    <w:p>
+      <w:pPr>
+        <w:rPr>
+          <w:ins w:id="268" w:author="Tamir Mhabary" w:date="2020-01-29T10:45:00Z"/>
+          <w:del w:id="269" w:author="Tamir Mhabary [2]" w:date="2020-03-06T09:07:00Z"/>
+        </w:rPr>
+      </w:pPr>
+      <w:ins w:id="270" w:author="Tamir Mhabary" w:date="2020-01-29T10:45:00Z">
+        <w:del w:id="271" w:author="Tamir Mhabary [2]" w:date="2020-03-06T09:07:00Z">
+          <w:r>
+            <w:delText>Combine the data from parent 1 and parent 2</w:delText>
+          </w:r>
+        </w:del>
+      </w:ins>
+    </w:p>
+    <w:p>
+      <w:pPr>
+        <w:rPr>
+          <w:ins w:id="272" w:author="Tamir Mhabary" w:date="2020-01-29T13:03:00Z"/>
+        </w:rPr>
+      </w:pPr>
+      <w:ins w:id="273" w:author="Tamir Mhabary" w:date="2020-01-29T10:45:00Z">
+        <w:del w:id="274" w:author="Tamir Mhabary [2]" w:date="2020-03-06T09:07:00Z">
+          <w:r>
+            <w:delText>Check if the offspring belong to the concept</w:delText>
+          </w:r>
+        </w:del>
       </w:ins>
     </w:p>
     <w:p>
@@ -5930,65 +5937,67 @@
         <w:keepNext/>
         <w:jc w:val="center"/>
         <w:rPr>
-          <w:ins w:id="238" w:author="Tamir Mhabary" w:date="2020-01-29T13:31:00Z"/>
-        </w:rPr>
-        <w:pPrChange w:id="239" w:author="Tamir Mhabary" w:date="2020-01-29T13:31:00Z">
+          <w:ins w:id="275" w:author="Tamir Mhabary" w:date="2020-01-29T13:31:00Z"/>
+        </w:rPr>
+        <w:pPrChange w:id="276" w:author="Tamir Mhabary" w:date="2020-01-29T13:31:00Z">
           <w:pPr>
             <w:jc w:val="center"/>
           </w:pPr>
         </w:pPrChange>
       </w:pPr>
-      <w:ins w:id="240" w:author="Tamir Mhabary" w:date="2020-01-29T13:31:00Z">
-        <w:r>
-          <w:rPr>
-            <w:noProof/>
-          </w:rPr>
-          <w:drawing>
-            <wp:inline distT="0" distB="0" distL="0" distR="0" wp14:anchorId="5D1AE12B" wp14:editId="6B3D2647">
-              <wp:extent cx="4089197" cy="1925759"/>
-              <wp:effectExtent l="0" t="0" r="6985" b="0"/>
-              <wp:docPr id="49" name="Picture 49"/>
-              <wp:cNvGraphicFramePr>
-                <a:graphicFrameLocks xmlns:a="http://schemas.openxmlformats.org/drawingml/2006/main" noChangeAspect="1"/>
-              </wp:cNvGraphicFramePr>
-              <a:graphic xmlns:a="http://schemas.openxmlformats.org/drawingml/2006/main">
-                <a:graphicData uri="http://schemas.openxmlformats.org/drawingml/2006/picture">
-                  <pic:pic xmlns:pic="http://schemas.openxmlformats.org/drawingml/2006/picture">
-                    <pic:nvPicPr>
-                      <pic:cNvPr id="0" name="Picture 3"/>
-                      <pic:cNvPicPr>
-                        <a:picLocks noChangeAspect="1" noChangeArrowheads="1"/>
-                      </pic:cNvPicPr>
-                    </pic:nvPicPr>
-                    <pic:blipFill>
-                      <a:blip r:embed="rId11" cstate="print">
-                        <a:extLst>
-                          <a:ext uri="{28A0092B-C50C-407E-A947-70E740481C1C}">
-                            <a14:useLocalDpi xmlns:a14="http://schemas.microsoft.com/office/drawing/2010/main" val="0"/>
-                          </a:ext>
-                        </a:extLst>
-                      </a:blip>
-                      <a:srcRect/>
-                      <a:stretch>
-                        <a:fillRect/>
-                      </a:stretch>
-                    </pic:blipFill>
-                    <pic:spPr bwMode="auto">
-                      <a:xfrm>
-                        <a:off x="0" y="0"/>
-                        <a:ext cx="4098570" cy="1930173"/>
-                      </a:xfrm>
-                      <a:prstGeom prst="rect">
-                        <a:avLst/>
-                      </a:prstGeom>
-                      <a:noFill/>
-                    </pic:spPr>
-                  </pic:pic>
-                </a:graphicData>
-              </a:graphic>
-            </wp:inline>
-          </w:drawing>
-        </w:r>
+      <w:ins w:id="277" w:author="Tamir Mhabary" w:date="2020-01-29T13:31:00Z">
+        <w:del w:id="278" w:author="Tamir Mhabary [2]" w:date="2020-03-06T09:07:00Z">
+          <w:r>
+            <w:rPr>
+              <w:noProof/>
+            </w:rPr>
+            <w:drawing>
+              <wp:inline distT="0" distB="0" distL="0" distR="0" wp14:anchorId="5D1AE12B" wp14:editId="741CEC61">
+                <wp:extent cx="4089197" cy="1925759"/>
+                <wp:effectExtent l="0" t="0" r="6985" b="0"/>
+                <wp:docPr id="49" name="Picture 49"/>
+                <wp:cNvGraphicFramePr>
+                  <a:graphicFrameLocks xmlns:a="http://schemas.openxmlformats.org/drawingml/2006/main" noChangeAspect="1"/>
+                </wp:cNvGraphicFramePr>
+                <a:graphic xmlns:a="http://schemas.openxmlformats.org/drawingml/2006/main">
+                  <a:graphicData uri="http://schemas.openxmlformats.org/drawingml/2006/picture">
+                    <pic:pic xmlns:pic="http://schemas.openxmlformats.org/drawingml/2006/picture">
+                      <pic:nvPicPr>
+                        <pic:cNvPr id="0" name="Picture 3"/>
+                        <pic:cNvPicPr>
+                          <a:picLocks noChangeAspect="1" noChangeArrowheads="1"/>
+                        </pic:cNvPicPr>
+                      </pic:nvPicPr>
+                      <pic:blipFill>
+                        <a:blip r:embed="rId12" cstate="print">
+                          <a:extLst>
+                            <a:ext uri="{28A0092B-C50C-407E-A947-70E740481C1C}">
+                              <a14:useLocalDpi xmlns:a14="http://schemas.microsoft.com/office/drawing/2010/main" val="0"/>
+                            </a:ext>
+                          </a:extLst>
+                        </a:blip>
+                        <a:srcRect/>
+                        <a:stretch>
+                          <a:fillRect/>
+                        </a:stretch>
+                      </pic:blipFill>
+                      <pic:spPr bwMode="auto">
+                        <a:xfrm>
+                          <a:off x="0" y="0"/>
+                          <a:ext cx="4098570" cy="1930173"/>
+                        </a:xfrm>
+                        <a:prstGeom prst="rect">
+                          <a:avLst/>
+                        </a:prstGeom>
+                        <a:noFill/>
+                      </pic:spPr>
+                    </pic:pic>
+                  </a:graphicData>
+                </a:graphic>
+              </wp:inline>
+            </w:drawing>
+          </w:r>
+        </w:del>
       </w:ins>
     </w:p>
     <w:p>
@@ -5996,13 +6005,13 @@
         <w:pStyle w:val="Caption"/>
         <w:jc w:val="center"/>
         <w:rPr>
-          <w:ins w:id="241" w:author="Tamir Mhabary" w:date="2020-01-29T13:31:00Z"/>
-        </w:rPr>
-        <w:pPrChange w:id="242" w:author="Tamir Mhabary" w:date="2020-01-29T13:31:00Z">
+          <w:ins w:id="279" w:author="Tamir Mhabary" w:date="2020-01-29T13:31:00Z"/>
+        </w:rPr>
+        <w:pPrChange w:id="280" w:author="Tamir Mhabary" w:date="2020-01-29T13:31:00Z">
           <w:pPr/>
         </w:pPrChange>
       </w:pPr>
-      <w:ins w:id="243" w:author="Tamir Mhabary" w:date="2020-01-29T13:31:00Z">
+      <w:ins w:id="281" w:author="Tamir Mhabary" w:date="2020-01-29T13:31:00Z">
         <w:r>
           <w:t xml:space="preserve">Figure </w:t>
         </w:r>
@@ -6016,7 +6025,7 @@
       <w:r>
         <w:fldChar w:fldCharType="separate"/>
       </w:r>
-      <w:ins w:id="244" w:author="Tamir Mhabary" w:date="2020-01-29T13:32:00Z">
+      <w:ins w:id="282" w:author="Tamir Mhabary" w:date="2020-01-29T13:32:00Z">
         <w:r>
           <w:rPr>
             <w:noProof/>
@@ -6024,7 +6033,7 @@
           <w:t>4</w:t>
         </w:r>
       </w:ins>
-      <w:ins w:id="245" w:author="Tamir Mhabary" w:date="2020-01-29T13:31:00Z">
+      <w:ins w:id="283" w:author="Tamir Mhabary" w:date="2020-01-29T13:31:00Z">
         <w:r>
           <w:fldChar w:fldCharType="end"/>
         </w:r>
@@ -6036,17 +6045,17 @@
     <w:p>
       <w:pPr>
         <w:rPr>
-          <w:ins w:id="246" w:author="Tamir Mhabary" w:date="2020-01-29T13:31:00Z"/>
-        </w:rPr>
-      </w:pPr>
-    </w:p>
-    <w:p>
-      <w:pPr>
-        <w:rPr>
-          <w:ins w:id="247" w:author="Tamir Mhabary" w:date="2020-01-29T13:18:00Z"/>
-        </w:rPr>
-      </w:pPr>
-      <w:ins w:id="248" w:author="Tamir Mhabary" w:date="2020-01-29T13:06:00Z">
+          <w:ins w:id="284" w:author="Tamir Mhabary" w:date="2020-01-29T13:31:00Z"/>
+        </w:rPr>
+      </w:pPr>
+    </w:p>
+    <w:p>
+      <w:pPr>
+        <w:rPr>
+          <w:ins w:id="285" w:author="Tamir Mhabary" w:date="2020-01-29T13:18:00Z"/>
+        </w:rPr>
+      </w:pPr>
+      <w:ins w:id="286" w:author="Tamir Mhabary" w:date="2020-01-29T13:06:00Z">
         <w:r>
           <w:t xml:space="preserve">The </w:t>
         </w:r>
@@ -6054,27 +6063,27 @@
           <w:t xml:space="preserve">mutation </w:t>
         </w:r>
       </w:ins>
-      <w:ins w:id="249" w:author="Tamir Mhabary" w:date="2020-01-29T13:10:00Z">
+      <w:ins w:id="287" w:author="Tamir Mhabary" w:date="2020-01-29T13:10:00Z">
         <w:r>
           <w:t>is performed as</w:t>
         </w:r>
       </w:ins>
-      <w:ins w:id="250" w:author="Tamir Mhabary" w:date="2020-01-29T13:11:00Z">
+      <w:ins w:id="288" w:author="Tamir Mhabary" w:date="2020-01-29T13:11:00Z">
         <w:r>
           <w:t xml:space="preserve"> a cycle. </w:t>
         </w:r>
       </w:ins>
-      <w:ins w:id="251" w:author="Tamir Mhabary" w:date="2020-01-29T13:24:00Z">
+      <w:ins w:id="289" w:author="Tamir Mhabary" w:date="2020-01-29T13:24:00Z">
         <w:r>
           <w:t>A random parent is selected and t</w:t>
         </w:r>
       </w:ins>
-      <w:ins w:id="252" w:author="Tamir Mhabary" w:date="2020-01-29T13:11:00Z">
+      <w:ins w:id="290" w:author="Tamir Mhabary" w:date="2020-01-29T13:11:00Z">
         <w:r>
           <w:t xml:space="preserve">he </w:t>
         </w:r>
       </w:ins>
-      <w:ins w:id="253" w:author="Tamir Mhabary" w:date="2020-01-29T13:12:00Z">
+      <w:ins w:id="291" w:author="Tamir Mhabary" w:date="2020-01-29T13:12:00Z">
         <w:r>
           <w:t>last element will become first, the first second and so on.</w:t>
         </w:r>
@@ -6083,7 +6092,7 @@
     <w:p>
       <w:pPr>
         <w:rPr>
-          <w:ins w:id="254" w:author="Tamir Mhabary" w:date="2020-01-28T11:10:00Z"/>
+          <w:ins w:id="292" w:author="Tamir Mhabary" w:date="2020-01-28T11:10:00Z"/>
         </w:rPr>
       </w:pPr>
     </w:p>
@@ -6092,15 +6101,15 @@
         <w:keepNext/>
         <w:jc w:val="center"/>
         <w:rPr>
-          <w:ins w:id="255" w:author="Tamir Mhabary" w:date="2020-01-29T13:32:00Z"/>
-        </w:rPr>
-        <w:pPrChange w:id="256" w:author="Tamir Mhabary" w:date="2020-01-29T13:32:00Z">
+          <w:ins w:id="293" w:author="Tamir Mhabary" w:date="2020-01-29T13:32:00Z"/>
+        </w:rPr>
+        <w:pPrChange w:id="294" w:author="Tamir Mhabary" w:date="2020-01-29T13:32:00Z">
           <w:pPr>
             <w:jc w:val="center"/>
           </w:pPr>
         </w:pPrChange>
       </w:pPr>
-      <w:ins w:id="257" w:author="Tamir Mhabary" w:date="2020-01-29T13:23:00Z">
+      <w:ins w:id="295" w:author="Tamir Mhabary" w:date="2020-01-29T13:23:00Z">
         <w:r>
           <w:rPr>
             <w:noProof/>
@@ -6123,7 +6132,7 @@
                       </pic:cNvPicPr>
                     </pic:nvPicPr>
                     <pic:blipFill>
-                      <a:blip r:embed="rId12">
+                      <a:blip r:embed="rId13">
                         <a:extLst>
                           <a:ext uri="{28A0092B-C50C-407E-A947-70E740481C1C}">
                             <a14:useLocalDpi xmlns:a14="http://schemas.microsoft.com/office/drawing/2010/main" val="0"/>
@@ -6157,11 +6166,11 @@
       <w:pPr>
         <w:pStyle w:val="Caption"/>
         <w:jc w:val="center"/>
-        <w:pPrChange w:id="258" w:author="Tamir Mhabary" w:date="2020-01-29T13:32:00Z">
+        <w:pPrChange w:id="296" w:author="Tamir Mhabary" w:date="2020-01-29T13:32:00Z">
           <w:pPr/>
         </w:pPrChange>
       </w:pPr>
-      <w:ins w:id="259" w:author="Tamir Mhabary" w:date="2020-01-29T13:32:00Z">
+      <w:ins w:id="297" w:author="Tamir Mhabary" w:date="2020-01-29T13:32:00Z">
         <w:r>
           <w:t xml:space="preserve">Figure </w:t>
         </w:r>
@@ -6175,7 +6184,7 @@
       <w:r>
         <w:fldChar w:fldCharType="separate"/>
       </w:r>
-      <w:ins w:id="260" w:author="Tamir Mhabary" w:date="2020-01-29T13:32:00Z">
+      <w:ins w:id="298" w:author="Tamir Mhabary" w:date="2020-01-29T13:32:00Z">
         <w:r>
           <w:rPr>
             <w:noProof/>
@@ -6193,32 +6202,32 @@
     <w:p>
       <w:pPr>
         <w:rPr>
-          <w:ins w:id="261" w:author="Tamir Mhabary" w:date="2020-01-29T13:32:00Z"/>
-        </w:rPr>
-      </w:pPr>
-    </w:p>
-    <w:p>
-      <w:pPr>
-        <w:rPr>
-          <w:ins w:id="262" w:author="Tamir Mhabary" w:date="2020-01-29T13:38:00Z"/>
-        </w:rPr>
-      </w:pPr>
-      <w:ins w:id="263" w:author="Tamir Mhabary" w:date="2020-01-29T13:43:00Z">
+          <w:ins w:id="299" w:author="Tamir Mhabary" w:date="2020-01-29T13:32:00Z"/>
+        </w:rPr>
+      </w:pPr>
+    </w:p>
+    <w:p>
+      <w:pPr>
+        <w:rPr>
+          <w:ins w:id="300" w:author="Tamir Mhabary" w:date="2020-01-29T13:38:00Z"/>
+        </w:rPr>
+      </w:pPr>
+      <w:ins w:id="301" w:author="Tamir Mhabary" w:date="2020-01-29T13:43:00Z">
         <w:r>
           <w:t>Before the mating</w:t>
         </w:r>
       </w:ins>
-      <w:ins w:id="264" w:author="Tamir Mhabary" w:date="2020-01-29T13:44:00Z">
+      <w:ins w:id="302" w:author="Tamir Mhabary" w:date="2020-01-29T13:44:00Z">
         <w:r>
           <w:t xml:space="preserve"> </w:t>
         </w:r>
       </w:ins>
-      <w:ins w:id="265" w:author="Tamir Mhabary" w:date="2020-01-29T13:41:00Z">
+      <w:ins w:id="303" w:author="Tamir Mhabary" w:date="2020-01-29T13:41:00Z">
         <w:r>
           <w:t>elitism is performed</w:t>
         </w:r>
       </w:ins>
-      <w:ins w:id="266" w:author="Tamir Mhabary" w:date="2020-01-29T13:44:00Z">
+      <w:ins w:id="304" w:author="Tamir Mhabary" w:date="2020-01-29T13:44:00Z">
         <w:r>
           <w:t>.</w:t>
         </w:r>
@@ -6229,27 +6238,27 @@
           <w:t xml:space="preserve"> an archive</w:t>
         </w:r>
       </w:ins>
-      <w:ins w:id="267" w:author="Tamir Mhabary" w:date="2020-01-29T13:45:00Z">
+      <w:ins w:id="305" w:author="Tamir Mhabary" w:date="2020-01-29T13:45:00Z">
         <w:r>
           <w:t xml:space="preserve"> with </w:t>
         </w:r>
       </w:ins>
-      <w:ins w:id="268" w:author="Tamir Mhabary" w:date="2020-01-29T13:46:00Z">
+      <w:ins w:id="306" w:author="Tamir Mhabary" w:date="2020-01-29T13:46:00Z">
         <w:r>
           <w:t xml:space="preserve">previous best results </w:t>
         </w:r>
       </w:ins>
-      <w:ins w:id="269" w:author="Tamir Mhabary" w:date="2020-01-29T13:47:00Z">
+      <w:ins w:id="307" w:author="Tamir Mhabary" w:date="2020-01-29T13:47:00Z">
         <w:r>
           <w:t xml:space="preserve">and it </w:t>
         </w:r>
       </w:ins>
-      <w:ins w:id="270" w:author="Tamir Mhabary" w:date="2020-01-29T13:49:00Z">
+      <w:ins w:id="308" w:author="Tamir Mhabary" w:date="2020-01-29T13:49:00Z">
         <w:r>
           <w:t xml:space="preserve">guaranty that only parents with good </w:t>
         </w:r>
       </w:ins>
-      <w:ins w:id="271" w:author="Tamir Mhabary" w:date="2020-01-29T13:50:00Z">
+      <w:ins w:id="309" w:author="Tamir Mhabary" w:date="2020-01-29T13:50:00Z">
         <w:r>
           <w:t>genes will enter into the mating pool.</w:t>
         </w:r>
@@ -6258,19 +6267,20 @@
     <w:p>
       <w:pPr>
         <w:rPr>
-          <w:ins w:id="272" w:author="Tamir Mhabary" w:date="2020-01-29T13:38:00Z"/>
-        </w:rPr>
-      </w:pPr>
-    </w:p>
-    <w:p>
-      <w:pPr>
-        <w:rPr>
-          <w:ins w:id="273" w:author="Tamir Mhabary" w:date="2020-01-29T13:32:00Z"/>
-        </w:rPr>
-      </w:pPr>
-    </w:p>
-    <w:p>
-      <w:r>
+          <w:ins w:id="310" w:author="Tamir Mhabary" w:date="2020-01-29T13:38:00Z"/>
+        </w:rPr>
+      </w:pPr>
+    </w:p>
+    <w:p>
+      <w:pPr>
+        <w:rPr>
+          <w:ins w:id="311" w:author="Tamir Mhabary" w:date="2020-01-29T13:32:00Z"/>
+        </w:rPr>
+      </w:pPr>
+    </w:p>
+    <w:p>
+      <w:r>
+        <w:lastRenderedPageBreak/>
         <w:t>To add:  * Memory allocation</w:t>
       </w:r>
       <w:r>
@@ -6290,7 +6300,6 @@
         <w:rPr>
           <w:noProof/>
         </w:rPr>
-        <w:lastRenderedPageBreak/>
         <w:drawing>
           <wp:inline distT="0" distB="0" distL="0" distR="0" wp14:anchorId="0921AF4B" wp14:editId="6C4E904F">
             <wp:extent cx="6027725" cy="4967784"/>
@@ -6309,7 +6318,7 @@
                     </pic:cNvPicPr>
                   </pic:nvPicPr>
                   <pic:blipFill rotWithShape="1">
-                    <a:blip r:embed="rId13" cstate="print">
+                    <a:blip r:embed="rId14" cstate="print">
                       <a:extLst>
                         <a:ext uri="{28A0092B-C50C-407E-A947-70E740481C1C}">
                           <a14:useLocalDpi xmlns:a14="http://schemas.microsoft.com/office/drawing/2010/main" val="0"/>
@@ -6353,7 +6362,7 @@
         <w:t xml:space="preserve">Figure </w:t>
       </w:r>
       <w:fldSimple w:instr=" SEQ Figure \* ARABIC ">
-        <w:ins w:id="274" w:author="Tamir Mhabary" w:date="2020-01-29T13:32:00Z">
+        <w:ins w:id="312" w:author="Tamir Mhabary" w:date="2020-01-29T13:32:00Z">
           <w:r>
             <w:rPr>
               <w:noProof/>
@@ -6361,7 +6370,7 @@
             <w:t>6</w:t>
           </w:r>
         </w:ins>
-        <w:del w:id="275" w:author="Tamir Mhabary" w:date="2020-01-28T11:07:00Z">
+        <w:del w:id="313" w:author="Tamir Mhabary" w:date="2020-01-28T11:07:00Z">
           <w:r>
             <w:rPr>
               <w:noProof/>
@@ -6464,7 +6473,7 @@
 </file>
 
 <file path=word/comments.xml><?xml version="1.0" encoding="utf-8"?>
-<w:comments xmlns:wpc="http://schemas.microsoft.com/office/word/2010/wordprocessingCanvas" xmlns:cx="http://schemas.microsoft.com/office/drawing/2014/chartex" xmlns:cx1="http://schemas.microsoft.com/office/drawing/2015/9/8/chartex" xmlns:mc="http://schemas.openxmlformats.org/markup-compatibility/2006" xmlns:o="urn:schemas-microsoft-com:office:office" xmlns:r="http://schemas.openxmlformats.org/officeDocument/2006/relationships" xmlns:m="http://schemas.openxmlformats.org/officeDocument/2006/math" xmlns:v="urn:schemas-microsoft-com:vml" xmlns:wp14="http://schemas.microsoft.com/office/word/2010/wordprocessingDrawing" xmlns:wp="http://schemas.openxmlformats.org/drawingml/2006/wordprocessingDrawing" xmlns:w10="urn:schemas-microsoft-com:office:word" xmlns:w="http://schemas.openxmlformats.org/wordprocessingml/2006/main" xmlns:w14="http://schemas.microsoft.com/office/word/2010/wordml" xmlns:w15="http://schemas.microsoft.com/office/word/2012/wordml" xmlns:w16se="http://schemas.microsoft.com/office/word/2015/wordml/symex" xmlns:wpg="http://schemas.microsoft.com/office/word/2010/wordprocessingGroup" xmlns:wpi="http://schemas.microsoft.com/office/word/2010/wordprocessingInk" xmlns:wne="http://schemas.microsoft.com/office/word/2006/wordml" xmlns:wps="http://schemas.microsoft.com/office/word/2010/wordprocessingShape" mc:Ignorable="w14 w15 w16se wp14">
+<w:comments xmlns:wpc="http://schemas.microsoft.com/office/word/2010/wordprocessingCanvas" xmlns:cx="http://schemas.microsoft.com/office/drawing/2014/chartex" xmlns:cx1="http://schemas.microsoft.com/office/drawing/2015/9/8/chartex" xmlns:cx2="http://schemas.microsoft.com/office/drawing/2015/10/21/chartex" xmlns:cx3="http://schemas.microsoft.com/office/drawing/2016/5/9/chartex" xmlns:cx4="http://schemas.microsoft.com/office/drawing/2016/5/10/chartex" xmlns:cx5="http://schemas.microsoft.com/office/drawing/2016/5/11/chartex" xmlns:cx6="http://schemas.microsoft.com/office/drawing/2016/5/12/chartex" xmlns:cx7="http://schemas.microsoft.com/office/drawing/2016/5/13/chartex" xmlns:cx8="http://schemas.microsoft.com/office/drawing/2016/5/14/chartex" xmlns:mc="http://schemas.openxmlformats.org/markup-compatibility/2006" xmlns:aink="http://schemas.microsoft.com/office/drawing/2016/ink" xmlns:am3d="http://schemas.microsoft.com/office/drawing/2017/model3d" xmlns:o="urn:schemas-microsoft-com:office:office" xmlns:r="http://schemas.openxmlformats.org/officeDocument/2006/relationships" xmlns:m="http://schemas.openxmlformats.org/officeDocument/2006/math" xmlns:v="urn:schemas-microsoft-com:vml" xmlns:wp14="http://schemas.microsoft.com/office/word/2010/wordprocessingDrawing" xmlns:wp="http://schemas.openxmlformats.org/drawingml/2006/wordprocessingDrawing" xmlns:w10="urn:schemas-microsoft-com:office:word" xmlns:w="http://schemas.openxmlformats.org/wordprocessingml/2006/main" xmlns:w14="http://schemas.microsoft.com/office/word/2010/wordml" xmlns:w15="http://schemas.microsoft.com/office/word/2012/wordml" xmlns:w16cid="http://schemas.microsoft.com/office/word/2016/wordml/cid" xmlns:w16se="http://schemas.microsoft.com/office/word/2015/wordml/symex" xmlns:wpg="http://schemas.microsoft.com/office/word/2010/wordprocessingGroup" xmlns:wpi="http://schemas.microsoft.com/office/word/2010/wordprocessingInk" xmlns:wne="http://schemas.microsoft.com/office/word/2006/wordml" xmlns:wps="http://schemas.microsoft.com/office/word/2010/wordprocessingShape" mc:Ignorable="w14 w15 w16se w16cid wp14">
   <w:comment w:id="0" w:author="Avital Bechar" w:date="2020-01-20T08:23:00Z" w:initials="AB">
     <w:p>
       <w:pPr>
@@ -6688,7 +6697,7 @@
       </w:r>
     </w:p>
   </w:comment>
-  <w:comment w:id="47" w:author="Avital Bechar" w:date="2020-01-21T17:41:00Z" w:initials="AB">
+  <w:comment w:id="46" w:author="Avital Bechar" w:date="2020-01-21T17:41:00Z" w:initials="AB">
     <w:p>
       <w:pPr>
         <w:pStyle w:val="CommentText"/>
@@ -6704,7 +6713,7 @@
       </w:r>
     </w:p>
   </w:comment>
-  <w:comment w:id="52" w:author="Avital Bechar" w:date="2020-01-21T17:42:00Z" w:initials="AB">
+  <w:comment w:id="51" w:author="Avital Bechar" w:date="2020-01-21T17:42:00Z" w:initials="AB">
     <w:p>
       <w:pPr>
         <w:pStyle w:val="CommentText"/>
@@ -6720,7 +6729,7 @@
       </w:r>
     </w:p>
   </w:comment>
-  <w:comment w:id="55" w:author="Tamir Mhabary" w:date="2020-01-28T09:44:00Z" w:initials="TM">
+  <w:comment w:id="59" w:author="Tamir Mhabary" w:date="2020-01-28T09:44:00Z" w:initials="TM">
     <w:p>
       <w:pPr>
         <w:pStyle w:val="CommentText"/>
@@ -6738,19 +6747,11 @@
         <w:t>???</w:t>
       </w:r>
       <w:r>
-        <w:t xml:space="preserve">”  </w:t>
-      </w:r>
-      <w:proofErr w:type="gramStart"/>
-      <w:r>
-        <w:t>means</w:t>
-      </w:r>
-      <w:proofErr w:type="gramEnd"/>
-      <w:r>
-        <w:t>?   About the specification of the computer?</w:t>
+        <w:t>”  means?   About the specification of the computer?</w:t>
       </w:r>
     </w:p>
   </w:comment>
-  <w:comment w:id="60" w:author="Avital Bechar" w:date="2020-01-21T17:50:00Z" w:initials="AB">
+  <w:comment w:id="64" w:author="Avital Bechar" w:date="2020-01-21T17:50:00Z" w:initials="AB">
     <w:p>
       <w:pPr>
         <w:pStyle w:val="CommentText"/>
@@ -6766,7 +6767,7 @@
       </w:r>
     </w:p>
   </w:comment>
-  <w:comment w:id="61" w:author="Tamir Mhabary" w:date="2020-01-28T11:19:00Z" w:initials="TM">
+  <w:comment w:id="65" w:author="Tamir Mhabary" w:date="2020-01-28T11:19:00Z" w:initials="TM">
     <w:p>
       <w:pPr>
         <w:pStyle w:val="CommentText"/>
@@ -6782,7 +6783,7 @@
       </w:r>
     </w:p>
   </w:comment>
-  <w:comment w:id="62" w:author="Avital Bechar" w:date="2020-01-22T08:58:00Z" w:initials="AB">
+  <w:comment w:id="66" w:author="Avital Bechar" w:date="2020-01-22T08:58:00Z" w:initials="AB">
     <w:p>
       <w:pPr>
         <w:pStyle w:val="CommentText"/>
@@ -6798,7 +6799,7 @@
       </w:r>
     </w:p>
   </w:comment>
-  <w:comment w:id="63" w:author="Tamir Mhabary" w:date="2020-01-28T09:47:00Z" w:initials="TM">
+  <w:comment w:id="67" w:author="Tamir Mhabary" w:date="2020-01-28T09:47:00Z" w:initials="TM">
     <w:p>
       <w:pPr>
         <w:pStyle w:val="CommentText"/>
@@ -6814,7 +6815,7 @@
       </w:r>
     </w:p>
   </w:comment>
-  <w:comment w:id="76" w:author="Avital Bechar" w:date="2020-01-22T09:08:00Z" w:initials="AB">
+  <w:comment w:id="80" w:author="Avital Bechar" w:date="2020-01-22T09:08:00Z" w:initials="AB">
     <w:p>
       <w:pPr>
         <w:pStyle w:val="CommentText"/>
@@ -6830,7 +6831,7 @@
       </w:r>
     </w:p>
   </w:comment>
-  <w:comment w:id="77" w:author="Tamir Mhabary" w:date="2020-01-28T11:17:00Z" w:initials="TM">
+  <w:comment w:id="81" w:author="Tamir Mhabary" w:date="2020-01-28T11:17:00Z" w:initials="TM">
     <w:p>
       <w:pPr>
         <w:pStyle w:val="CommentText"/>
@@ -6846,7 +6847,7 @@
       </w:r>
     </w:p>
   </w:comment>
-  <w:comment w:id="98" w:author="Avital Bechar" w:date="2020-01-22T09:12:00Z" w:initials="AB">
+  <w:comment w:id="102" w:author="Avital Bechar" w:date="2020-01-22T09:12:00Z" w:initials="AB">
     <w:p>
       <w:pPr>
         <w:pStyle w:val="CommentText"/>
@@ -6862,7 +6863,7 @@
       </w:r>
     </w:p>
   </w:comment>
-  <w:comment w:id="105" w:author="Avital Bechar" w:date="2020-01-22T09:14:00Z" w:initials="AB">
+  <w:comment w:id="109" w:author="Avital Bechar" w:date="2020-01-22T09:14:00Z" w:initials="AB">
     <w:p>
       <w:pPr>
         <w:pStyle w:val="CommentText"/>
@@ -6878,7 +6879,7 @@
       </w:r>
     </w:p>
   </w:comment>
-  <w:comment w:id="106" w:author="Tamir Mhabary" w:date="2020-01-28T11:18:00Z" w:initials="TM">
+  <w:comment w:id="110" w:author="Tamir Mhabary" w:date="2020-01-28T11:18:00Z" w:initials="TM">
     <w:p>
       <w:pPr>
         <w:pStyle w:val="CommentText"/>
@@ -6894,7 +6895,7 @@
       </w:r>
     </w:p>
   </w:comment>
-  <w:comment w:id="108" w:author="Avital Bechar" w:date="2020-01-22T09:15:00Z" w:initials="AB">
+  <w:comment w:id="112" w:author="Avital Bechar" w:date="2020-01-22T09:15:00Z" w:initials="AB">
     <w:p>
       <w:pPr>
         <w:pStyle w:val="CommentText"/>
@@ -6910,7 +6911,7 @@
       </w:r>
     </w:p>
   </w:comment>
-  <w:comment w:id="110" w:author="Avital Bechar" w:date="2020-01-22T09:18:00Z" w:initials="AB">
+  <w:comment w:id="114" w:author="Avital Bechar" w:date="2020-01-22T09:18:00Z" w:initials="AB">
     <w:p>
       <w:pPr>
         <w:pStyle w:val="CommentText"/>
@@ -6926,7 +6927,7 @@
       </w:r>
     </w:p>
   </w:comment>
-  <w:comment w:id="122" w:author="Avital Bechar" w:date="2020-01-22T09:19:00Z" w:initials="AB">
+  <w:comment w:id="126" w:author="Avital Bechar" w:date="2020-01-22T09:19:00Z" w:initials="AB">
     <w:p>
       <w:pPr>
         <w:pStyle w:val="CommentText"/>
@@ -6942,7 +6943,7 @@
       </w:r>
     </w:p>
   </w:comment>
-  <w:comment w:id="123" w:author="Tamir Mhabary" w:date="2020-01-28T11:17:00Z" w:initials="TM">
+  <w:comment w:id="127" w:author="Tamir Mhabary" w:date="2020-01-28T11:17:00Z" w:initials="TM">
     <w:p>
       <w:pPr>
         <w:pStyle w:val="CommentText"/>
@@ -6958,7 +6959,7 @@
       </w:r>
     </w:p>
   </w:comment>
-  <w:comment w:id="128" w:author="Avital Bechar" w:date="2020-01-22T09:24:00Z" w:initials="AB">
+  <w:comment w:id="132" w:author="Avital Bechar" w:date="2020-01-22T09:24:00Z" w:initials="AB">
     <w:p>
       <w:pPr>
         <w:pStyle w:val="CommentText"/>
@@ -6983,7 +6984,7 @@
       </w:r>
     </w:p>
   </w:comment>
-  <w:comment w:id="129" w:author="Tamir Mhabary" w:date="2020-01-28T11:18:00Z" w:initials="TM">
+  <w:comment w:id="133" w:author="Tamir Mhabary" w:date="2020-01-28T11:18:00Z" w:initials="TM">
     <w:p>
       <w:pPr>
         <w:pStyle w:val="CommentText"/>
@@ -6999,7 +7000,7 @@
       </w:r>
     </w:p>
   </w:comment>
-  <w:comment w:id="137" w:author="Avital Bechar" w:date="2020-01-22T09:25:00Z" w:initials="AB">
+  <w:comment w:id="141" w:author="Avital Bechar" w:date="2020-01-22T09:25:00Z" w:initials="AB">
     <w:p>
       <w:pPr>
         <w:pStyle w:val="CommentText"/>
@@ -7019,7 +7020,7 @@
 </file>
 
 <file path=word/commentsExtended.xml><?xml version="1.0" encoding="utf-8"?>
-<w15:commentsEx xmlns:wpc="http://schemas.microsoft.com/office/word/2010/wordprocessingCanvas" xmlns:cx="http://schemas.microsoft.com/office/drawing/2014/chartex" xmlns:cx1="http://schemas.microsoft.com/office/drawing/2015/9/8/chartex" xmlns:mc="http://schemas.openxmlformats.org/markup-compatibility/2006" xmlns:o="urn:schemas-microsoft-com:office:office" xmlns:r="http://schemas.openxmlformats.org/officeDocument/2006/relationships" xmlns:m="http://schemas.openxmlformats.org/officeDocument/2006/math" xmlns:v="urn:schemas-microsoft-com:vml" xmlns:wp14="http://schemas.microsoft.com/office/word/2010/wordprocessingDrawing" xmlns:wp="http://schemas.openxmlformats.org/drawingml/2006/wordprocessingDrawing" xmlns:w10="urn:schemas-microsoft-com:office:word" xmlns:w="http://schemas.openxmlformats.org/wordprocessingml/2006/main" xmlns:w14="http://schemas.microsoft.com/office/word/2010/wordml" xmlns:w15="http://schemas.microsoft.com/office/word/2012/wordml" xmlns:w16se="http://schemas.microsoft.com/office/word/2015/wordml/symex" xmlns:wpg="http://schemas.microsoft.com/office/word/2010/wordprocessingGroup" xmlns:wpi="http://schemas.microsoft.com/office/word/2010/wordprocessingInk" xmlns:wne="http://schemas.microsoft.com/office/word/2006/wordml" xmlns:wps="http://schemas.microsoft.com/office/word/2010/wordprocessingShape" mc:Ignorable="w14 w15 w16se wp14">
+<w15:commentsEx xmlns:wpc="http://schemas.microsoft.com/office/word/2010/wordprocessingCanvas" xmlns:cx="http://schemas.microsoft.com/office/drawing/2014/chartex" xmlns:cx1="http://schemas.microsoft.com/office/drawing/2015/9/8/chartex" xmlns:cx2="http://schemas.microsoft.com/office/drawing/2015/10/21/chartex" xmlns:cx3="http://schemas.microsoft.com/office/drawing/2016/5/9/chartex" xmlns:cx4="http://schemas.microsoft.com/office/drawing/2016/5/10/chartex" xmlns:cx5="http://schemas.microsoft.com/office/drawing/2016/5/11/chartex" xmlns:cx6="http://schemas.microsoft.com/office/drawing/2016/5/12/chartex" xmlns:cx7="http://schemas.microsoft.com/office/drawing/2016/5/13/chartex" xmlns:cx8="http://schemas.microsoft.com/office/drawing/2016/5/14/chartex" xmlns:mc="http://schemas.openxmlformats.org/markup-compatibility/2006" xmlns:aink="http://schemas.microsoft.com/office/drawing/2016/ink" xmlns:am3d="http://schemas.microsoft.com/office/drawing/2017/model3d" xmlns:o="urn:schemas-microsoft-com:office:office" xmlns:r="http://schemas.openxmlformats.org/officeDocument/2006/relationships" xmlns:m="http://schemas.openxmlformats.org/officeDocument/2006/math" xmlns:v="urn:schemas-microsoft-com:vml" xmlns:wp14="http://schemas.microsoft.com/office/word/2010/wordprocessingDrawing" xmlns:wp="http://schemas.openxmlformats.org/drawingml/2006/wordprocessingDrawing" xmlns:w10="urn:schemas-microsoft-com:office:word" xmlns:w="http://schemas.openxmlformats.org/wordprocessingml/2006/main" xmlns:w14="http://schemas.microsoft.com/office/word/2010/wordml" xmlns:w15="http://schemas.microsoft.com/office/word/2012/wordml" xmlns:w16cid="http://schemas.microsoft.com/office/word/2016/wordml/cid" xmlns:w16se="http://schemas.microsoft.com/office/word/2015/wordml/symex" xmlns:wpg="http://schemas.microsoft.com/office/word/2010/wordprocessingGroup" xmlns:wpi="http://schemas.microsoft.com/office/word/2010/wordprocessingInk" xmlns:wne="http://schemas.microsoft.com/office/word/2006/wordml" xmlns:wps="http://schemas.microsoft.com/office/word/2010/wordprocessingShape" mc:Ignorable="w14 w15 w16se w16cid wp14">
   <w15:commentEx w15:paraId="18F60BE9" w15:done="0"/>
   <w15:commentEx w15:paraId="3233B805" w15:paraIdParent="18F60BE9" w15:done="0"/>
   <w15:commentEx w15:paraId="05277182" w15:done="0"/>
@@ -7051,8 +7052,41 @@
 </w15:commentsEx>
 </file>
 
+<file path=word/commentsIds.xml><?xml version="1.0" encoding="utf-8"?>
+<w16cid:commentsIds xmlns:wpc="http://schemas.microsoft.com/office/word/2010/wordprocessingCanvas" xmlns:cx="http://schemas.microsoft.com/office/drawing/2014/chartex" xmlns:cx1="http://schemas.microsoft.com/office/drawing/2015/9/8/chartex" xmlns:cx2="http://schemas.microsoft.com/office/drawing/2015/10/21/chartex" xmlns:cx3="http://schemas.microsoft.com/office/drawing/2016/5/9/chartex" xmlns:cx4="http://schemas.microsoft.com/office/drawing/2016/5/10/chartex" xmlns:cx5="http://schemas.microsoft.com/office/drawing/2016/5/11/chartex" xmlns:cx6="http://schemas.microsoft.com/office/drawing/2016/5/12/chartex" xmlns:cx7="http://schemas.microsoft.com/office/drawing/2016/5/13/chartex" xmlns:cx8="http://schemas.microsoft.com/office/drawing/2016/5/14/chartex" xmlns:mc="http://schemas.openxmlformats.org/markup-compatibility/2006" xmlns:aink="http://schemas.microsoft.com/office/drawing/2016/ink" xmlns:am3d="http://schemas.microsoft.com/office/drawing/2017/model3d" xmlns:o="urn:schemas-microsoft-com:office:office" xmlns:r="http://schemas.openxmlformats.org/officeDocument/2006/relationships" xmlns:m="http://schemas.openxmlformats.org/officeDocument/2006/math" xmlns:v="urn:schemas-microsoft-com:vml" xmlns:wp14="http://schemas.microsoft.com/office/word/2010/wordprocessingDrawing" xmlns:wp="http://schemas.openxmlformats.org/drawingml/2006/wordprocessingDrawing" xmlns:w10="urn:schemas-microsoft-com:office:word" xmlns:w="http://schemas.openxmlformats.org/wordprocessingml/2006/main" xmlns:w14="http://schemas.microsoft.com/office/word/2010/wordml" xmlns:w15="http://schemas.microsoft.com/office/word/2012/wordml" xmlns:w16cid="http://schemas.microsoft.com/office/word/2016/wordml/cid" xmlns:w16se="http://schemas.microsoft.com/office/word/2015/wordml/symex" xmlns:wpg="http://schemas.microsoft.com/office/word/2010/wordprocessingGroup" xmlns:wpi="http://schemas.microsoft.com/office/word/2010/wordprocessingInk" xmlns:wne="http://schemas.microsoft.com/office/word/2006/wordml" xmlns:wps="http://schemas.microsoft.com/office/word/2010/wordprocessingShape" mc:Ignorable="w14 w15 w16se w16cid wp14">
+  <w16cid:commentId w16cid:paraId="18F60BE9" w16cid:durableId="220C90B8"/>
+  <w16cid:commentId w16cid:paraId="3233B805" w16cid:durableId="220C90B9"/>
+  <w16cid:commentId w16cid:paraId="05277182" w16cid:durableId="220C90BA"/>
+  <w16cid:commentId w16cid:paraId="3880FE00" w16cid:durableId="220C90BB"/>
+  <w16cid:commentId w16cid:paraId="479D137A" w16cid:durableId="220C90BC"/>
+  <w16cid:commentId w16cid:paraId="7C913014" w16cid:durableId="220C90BD"/>
+  <w16cid:commentId w16cid:paraId="7001021D" w16cid:durableId="220C90BE"/>
+  <w16cid:commentId w16cid:paraId="71BB07B8" w16cid:durableId="220C90BF"/>
+  <w16cid:commentId w16cid:paraId="439749BE" w16cid:durableId="220C90C0"/>
+  <w16cid:commentId w16cid:paraId="181FFE6B" w16cid:durableId="220C90C1"/>
+  <w16cid:commentId w16cid:paraId="1E70135C" w16cid:durableId="220C90C2"/>
+  <w16cid:commentId w16cid:paraId="2A672BD9" w16cid:durableId="220C90C3"/>
+  <w16cid:commentId w16cid:paraId="4CA364A5" w16cid:durableId="220C90C4"/>
+  <w16cid:commentId w16cid:paraId="44E5B6B5" w16cid:durableId="220C90C5"/>
+  <w16cid:commentId w16cid:paraId="3358FEEF" w16cid:durableId="220C90C6"/>
+  <w16cid:commentId w16cid:paraId="674F676A" w16cid:durableId="220C90C7"/>
+  <w16cid:commentId w16cid:paraId="7838ED5D" w16cid:durableId="220C90C8"/>
+  <w16cid:commentId w16cid:paraId="157C5066" w16cid:durableId="220C90C9"/>
+  <w16cid:commentId w16cid:paraId="3AF7011F" w16cid:durableId="220C90CA"/>
+  <w16cid:commentId w16cid:paraId="30F2D150" w16cid:durableId="220C90CB"/>
+  <w16cid:commentId w16cid:paraId="4B1C8E8D" w16cid:durableId="220C90CC"/>
+  <w16cid:commentId w16cid:paraId="6E54B5BD" w16cid:durableId="220C90CD"/>
+  <w16cid:commentId w16cid:paraId="42CCFF08" w16cid:durableId="220C90CE"/>
+  <w16cid:commentId w16cid:paraId="4D60BAFC" w16cid:durableId="220C90CF"/>
+  <w16cid:commentId w16cid:paraId="735E8ADF" w16cid:durableId="220C90D0"/>
+  <w16cid:commentId w16cid:paraId="12F230AA" w16cid:durableId="220C90D1"/>
+  <w16cid:commentId w16cid:paraId="5F8BA387" w16cid:durableId="220C90D2"/>
+  <w16cid:commentId w16cid:paraId="7041986F" w16cid:durableId="220C90D3"/>
+</w16cid:commentsIds>
+</file>
+
 <file path=word/numbering.xml><?xml version="1.0" encoding="utf-8"?>
-<w:numbering xmlns:wpc="http://schemas.microsoft.com/office/word/2010/wordprocessingCanvas" xmlns:cx="http://schemas.microsoft.com/office/drawing/2014/chartex" xmlns:cx1="http://schemas.microsoft.com/office/drawing/2015/9/8/chartex" xmlns:mc="http://schemas.openxmlformats.org/markup-compatibility/2006" xmlns:o="urn:schemas-microsoft-com:office:office" xmlns:r="http://schemas.openxmlformats.org/officeDocument/2006/relationships" xmlns:m="http://schemas.openxmlformats.org/officeDocument/2006/math" xmlns:v="urn:schemas-microsoft-com:vml" xmlns:wp14="http://schemas.microsoft.com/office/word/2010/wordprocessingDrawing" xmlns:wp="http://schemas.openxmlformats.org/drawingml/2006/wordprocessingDrawing" xmlns:w10="urn:schemas-microsoft-com:office:word" xmlns:w="http://schemas.openxmlformats.org/wordprocessingml/2006/main" xmlns:w14="http://schemas.microsoft.com/office/word/2010/wordml" xmlns:w15="http://schemas.microsoft.com/office/word/2012/wordml" xmlns:w16se="http://schemas.microsoft.com/office/word/2015/wordml/symex" xmlns:wpg="http://schemas.microsoft.com/office/word/2010/wordprocessingGroup" xmlns:wpi="http://schemas.microsoft.com/office/word/2010/wordprocessingInk" xmlns:wne="http://schemas.microsoft.com/office/word/2006/wordml" xmlns:wps="http://schemas.microsoft.com/office/word/2010/wordprocessingShape" mc:Ignorable="w14 w15 w16se wp14">
+<w:numbering xmlns:wpc="http://schemas.microsoft.com/office/word/2010/wordprocessingCanvas" xmlns:cx="http://schemas.microsoft.com/office/drawing/2014/chartex" xmlns:cx1="http://schemas.microsoft.com/office/drawing/2015/9/8/chartex" xmlns:cx2="http://schemas.microsoft.com/office/drawing/2015/10/21/chartex" xmlns:cx3="http://schemas.microsoft.com/office/drawing/2016/5/9/chartex" xmlns:cx4="http://schemas.microsoft.com/office/drawing/2016/5/10/chartex" xmlns:cx5="http://schemas.microsoft.com/office/drawing/2016/5/11/chartex" xmlns:cx6="http://schemas.microsoft.com/office/drawing/2016/5/12/chartex" xmlns:cx7="http://schemas.microsoft.com/office/drawing/2016/5/13/chartex" xmlns:cx8="http://schemas.microsoft.com/office/drawing/2016/5/14/chartex" xmlns:mc="http://schemas.openxmlformats.org/markup-compatibility/2006" xmlns:aink="http://schemas.microsoft.com/office/drawing/2016/ink" xmlns:am3d="http://schemas.microsoft.com/office/drawing/2017/model3d" xmlns:o="urn:schemas-microsoft-com:office:office" xmlns:r="http://schemas.openxmlformats.org/officeDocument/2006/relationships" xmlns:m="http://schemas.openxmlformats.org/officeDocument/2006/math" xmlns:v="urn:schemas-microsoft-com:vml" xmlns:wp14="http://schemas.microsoft.com/office/word/2010/wordprocessingDrawing" xmlns:wp="http://schemas.openxmlformats.org/drawingml/2006/wordprocessingDrawing" xmlns:w10="urn:schemas-microsoft-com:office:word" xmlns:w="http://schemas.openxmlformats.org/wordprocessingml/2006/main" xmlns:w14="http://schemas.microsoft.com/office/word/2010/wordml" xmlns:w15="http://schemas.microsoft.com/office/word/2012/wordml" xmlns:w16cid="http://schemas.microsoft.com/office/word/2016/wordml/cid" xmlns:w16se="http://schemas.microsoft.com/office/word/2015/wordml/symex" xmlns:wpg="http://schemas.microsoft.com/office/word/2010/wordprocessingGroup" xmlns:wpi="http://schemas.microsoft.com/office/word/2010/wordprocessingInk" xmlns:wne="http://schemas.microsoft.com/office/word/2006/wordml" xmlns:wps="http://schemas.microsoft.com/office/word/2010/wordprocessingShape" mc:Ignorable="w14 w15 w16se w16cid wp14">
   <w:abstractNum w:abstractNumId="0" w15:restartNumberingAfterBreak="0">
     <w:nsid w:val="02B91F7D"/>
     <w:multiLevelType w:val="hybridMultilevel"/>
@@ -9216,18 +9250,21 @@
 </file>
 
 <file path=word/people.xml><?xml version="1.0" encoding="utf-8"?>
-<w15:people xmlns:wpc="http://schemas.microsoft.com/office/word/2010/wordprocessingCanvas" xmlns:cx="http://schemas.microsoft.com/office/drawing/2014/chartex" xmlns:cx1="http://schemas.microsoft.com/office/drawing/2015/9/8/chartex" xmlns:mc="http://schemas.openxmlformats.org/markup-compatibility/2006" xmlns:o="urn:schemas-microsoft-com:office:office" xmlns:r="http://schemas.openxmlformats.org/officeDocument/2006/relationships" xmlns:m="http://schemas.openxmlformats.org/officeDocument/2006/math" xmlns:v="urn:schemas-microsoft-com:vml" xmlns:wp14="http://schemas.microsoft.com/office/word/2010/wordprocessingDrawing" xmlns:wp="http://schemas.openxmlformats.org/drawingml/2006/wordprocessingDrawing" xmlns:w10="urn:schemas-microsoft-com:office:word" xmlns:w="http://schemas.openxmlformats.org/wordprocessingml/2006/main" xmlns:w14="http://schemas.microsoft.com/office/word/2010/wordml" xmlns:w15="http://schemas.microsoft.com/office/word/2012/wordml" xmlns:w16se="http://schemas.microsoft.com/office/word/2015/wordml/symex" xmlns:wpg="http://schemas.microsoft.com/office/word/2010/wordprocessingGroup" xmlns:wpi="http://schemas.microsoft.com/office/word/2010/wordprocessingInk" xmlns:wne="http://schemas.microsoft.com/office/word/2006/wordml" xmlns:wps="http://schemas.microsoft.com/office/word/2010/wordprocessingShape" mc:Ignorable="w14 w15 w16se wp14">
+<w15:people xmlns:wpc="http://schemas.microsoft.com/office/word/2010/wordprocessingCanvas" xmlns:cx="http://schemas.microsoft.com/office/drawing/2014/chartex" xmlns:cx1="http://schemas.microsoft.com/office/drawing/2015/9/8/chartex" xmlns:cx2="http://schemas.microsoft.com/office/drawing/2015/10/21/chartex" xmlns:cx3="http://schemas.microsoft.com/office/drawing/2016/5/9/chartex" xmlns:cx4="http://schemas.microsoft.com/office/drawing/2016/5/10/chartex" xmlns:cx5="http://schemas.microsoft.com/office/drawing/2016/5/11/chartex" xmlns:cx6="http://schemas.microsoft.com/office/drawing/2016/5/12/chartex" xmlns:cx7="http://schemas.microsoft.com/office/drawing/2016/5/13/chartex" xmlns:cx8="http://schemas.microsoft.com/office/drawing/2016/5/14/chartex" xmlns:mc="http://schemas.openxmlformats.org/markup-compatibility/2006" xmlns:aink="http://schemas.microsoft.com/office/drawing/2016/ink" xmlns:am3d="http://schemas.microsoft.com/office/drawing/2017/model3d" xmlns:o="urn:schemas-microsoft-com:office:office" xmlns:r="http://schemas.openxmlformats.org/officeDocument/2006/relationships" xmlns:m="http://schemas.openxmlformats.org/officeDocument/2006/math" xmlns:v="urn:schemas-microsoft-com:vml" xmlns:wp14="http://schemas.microsoft.com/office/word/2010/wordprocessingDrawing" xmlns:wp="http://schemas.openxmlformats.org/drawingml/2006/wordprocessingDrawing" xmlns:w10="urn:schemas-microsoft-com:office:word" xmlns:w="http://schemas.openxmlformats.org/wordprocessingml/2006/main" xmlns:w14="http://schemas.microsoft.com/office/word/2010/wordml" xmlns:w15="http://schemas.microsoft.com/office/word/2012/wordml" xmlns:w16cid="http://schemas.microsoft.com/office/word/2016/wordml/cid" xmlns:w16se="http://schemas.microsoft.com/office/word/2015/wordml/symex" xmlns:wpg="http://schemas.microsoft.com/office/word/2010/wordprocessingGroup" xmlns:wpi="http://schemas.microsoft.com/office/word/2010/wordprocessingInk" xmlns:wne="http://schemas.microsoft.com/office/word/2006/wordml" xmlns:wps="http://schemas.microsoft.com/office/word/2010/wordprocessingShape" mc:Ignorable="w14 w15 w16se w16cid wp14">
   <w15:person w15:author="Avital Bechar">
     <w15:presenceInfo w15:providerId="AD" w15:userId="S-1-5-21-271836323-407181114-106683245-1184"/>
   </w15:person>
   <w15:person w15:author="Tamir Mhabary">
     <w15:presenceInfo w15:providerId="AD" w15:userId="S-1-5-21-271836323-407181114-106683245-11224"/>
   </w15:person>
+  <w15:person w15:author="Tamir Mhabary [2]">
+    <w15:presenceInfo w15:providerId="None" w15:userId="Tamir Mhabary"/>
+  </w15:person>
 </w15:people>
 </file>
 
 <file path=word/styles.xml><?xml version="1.0" encoding="utf-8"?>
-<w:styles xmlns:mc="http://schemas.openxmlformats.org/markup-compatibility/2006" xmlns:r="http://schemas.openxmlformats.org/officeDocument/2006/relationships" xmlns:w="http://schemas.openxmlformats.org/wordprocessingml/2006/main" xmlns:w14="http://schemas.microsoft.com/office/word/2010/wordml" xmlns:w15="http://schemas.microsoft.com/office/word/2012/wordml" xmlns:w16se="http://schemas.microsoft.com/office/word/2015/wordml/symex" mc:Ignorable="w14 w15 w16se">
+<w:styles xmlns:mc="http://schemas.openxmlformats.org/markup-compatibility/2006" xmlns:r="http://schemas.openxmlformats.org/officeDocument/2006/relationships" xmlns:w="http://schemas.openxmlformats.org/wordprocessingml/2006/main" xmlns:w14="http://schemas.microsoft.com/office/word/2010/wordml" xmlns:w15="http://schemas.microsoft.com/office/word/2012/wordml" xmlns:w16cid="http://schemas.microsoft.com/office/word/2016/wordml/cid" xmlns:w16se="http://schemas.microsoft.com/office/word/2015/wordml/symex" mc:Ignorable="w14 w15 w16se w16cid">
   <w:docDefaults>
     <w:rPrDefault>
       <w:rPr>
@@ -9243,7 +9280,7 @@
       </w:pPr>
     </w:pPrDefault>
   </w:docDefaults>
-  <w:latentStyles w:defLockedState="0" w:defUIPriority="99" w:defSemiHidden="0" w:defUnhideWhenUsed="0" w:defQFormat="0" w:count="371">
+  <w:latentStyles w:defLockedState="0" w:defUIPriority="99" w:defSemiHidden="0" w:defUnhideWhenUsed="0" w:defQFormat="0" w:count="376">
     <w:lsdException w:name="Normal" w:uiPriority="0" w:qFormat="1"/>
     <w:lsdException w:name="heading 1" w:uiPriority="9" w:qFormat="1"/>
     <w:lsdException w:name="heading 2" w:semiHidden="1" w:uiPriority="9" w:unhideWhenUsed="1" w:qFormat="1"/>
@@ -9615,6 +9652,11 @@
     <w:lsdException w:name="List Table 5 Dark Accent 6" w:uiPriority="50"/>
     <w:lsdException w:name="List Table 6 Colorful Accent 6" w:uiPriority="51"/>
     <w:lsdException w:name="List Table 7 Colorful Accent 6" w:uiPriority="52"/>
+    <w:lsdException w:name="Mention" w:semiHidden="1" w:unhideWhenUsed="1"/>
+    <w:lsdException w:name="Smart Hyperlink" w:semiHidden="1" w:unhideWhenUsed="1"/>
+    <w:lsdException w:name="Hashtag" w:semiHidden="1" w:unhideWhenUsed="1"/>
+    <w:lsdException w:name="Unresolved Mention" w:semiHidden="1" w:unhideWhenUsed="1"/>
+    <w:lsdException w:name="Smart Link" w:semiHidden="1" w:unhideWhenUsed="1"/>
   </w:latentStyles>
   <w:style w:type="paragraph" w:default="1" w:styleId="Normal">
     <w:name w:val="Normal"/>
@@ -10298,7 +10340,7 @@
 </file>
 
 <file path=customXml/itemProps1.xml><?xml version="1.0" encoding="utf-8"?>
-<ds:datastoreItem xmlns:ds="http://schemas.openxmlformats.org/officeDocument/2006/customXml" ds:itemID="{CDFE7C39-2129-4B25-847C-2C023CD17B6A}">
+<ds:datastoreItem xmlns:ds="http://schemas.openxmlformats.org/officeDocument/2006/customXml" ds:itemID="{9B397116-1F8C-4C93-9976-433DC798C067}">
   <ds:schemaRefs>
     <ds:schemaRef ds:uri="http://schemas.openxmlformats.org/officeDocument/2006/bibliography"/>
   </ds:schemaRefs>

</xml_diff>